<commit_message>
Modify Project_4: test case table/screenshots
</commit_message>
<xml_diff>
--- a/Projects/Project_4/writeup.docx
+++ b/Projects/Project_4/writeup.docx
@@ -316,9 +316,9 @@
       </w:tblPr>
       <w:tblGrid>
         <w:gridCol w:w="630"/>
-        <w:gridCol w:w="2250"/>
-        <w:gridCol w:w="2880"/>
-        <w:gridCol w:w="2880"/>
+        <w:gridCol w:w="2520"/>
+        <w:gridCol w:w="2745"/>
+        <w:gridCol w:w="2745"/>
         <w:gridCol w:w="810"/>
       </w:tblGrid>
       <w:tr>
@@ -357,7 +357,7 @@
         </w:tc>
         <w:tc>
           <w:tcPr>
-            <w:tcW w:w="2250" w:type="dxa"/>
+            <w:tcW w:w="2520" w:type="dxa"/>
             <w:tcBorders>
               <w:top w:val="single" w:sz="4" w:space="0" w:color="auto"/>
               <w:left w:val="single" w:sz="4" w:space="0" w:color="auto"/>
@@ -387,7 +387,7 @@
         </w:tc>
         <w:tc>
           <w:tcPr>
-            <w:tcW w:w="2880" w:type="dxa"/>
+            <w:tcW w:w="2745" w:type="dxa"/>
             <w:tcBorders>
               <w:top w:val="single" w:sz="4" w:space="0" w:color="auto"/>
               <w:left w:val="single" w:sz="4" w:space="0" w:color="auto"/>
@@ -417,7 +417,7 @@
         </w:tc>
         <w:tc>
           <w:tcPr>
-            <w:tcW w:w="2880" w:type="dxa"/>
+            <w:tcW w:w="2745" w:type="dxa"/>
             <w:tcBorders>
               <w:top w:val="single" w:sz="4" w:space="0" w:color="auto"/>
               <w:left w:val="single" w:sz="4" w:space="0" w:color="auto"/>
@@ -512,7 +512,7 @@
         </w:tc>
         <w:tc>
           <w:tcPr>
-            <w:tcW w:w="2250" w:type="dxa"/>
+            <w:tcW w:w="2520" w:type="dxa"/>
             <w:tcBorders>
               <w:top w:val="single" w:sz="4" w:space="0" w:color="auto"/>
               <w:left w:val="single" w:sz="4" w:space="0" w:color="auto"/>
@@ -528,11 +528,68 @@
                 <w:szCs w:val="24"/>
               </w:rPr>
             </w:pPr>
+            <w:r>
+              <w:rPr>
+                <w:rFonts w:ascii="Times New Roman" w:hAnsi="Times New Roman" w:cs="Times New Roman"/>
+                <w:sz w:val="24"/>
+                <w:szCs w:val="24"/>
+              </w:rPr>
+              <w:t>a</w:t>
+            </w:r>
+            <w:r>
+              <w:rPr>
+                <w:rFonts w:ascii="Times New Roman" w:hAnsi="Times New Roman" w:cs="Times New Roman"/>
+                <w:sz w:val="24"/>
+                <w:szCs w:val="24"/>
+              </w:rPr>
+              <w:t>) S</w:t>
+            </w:r>
+            <w:r>
+              <w:rPr>
+                <w:rFonts w:ascii="Times New Roman" w:hAnsi="Times New Roman" w:cs="Times New Roman"/>
+                <w:sz w:val="24"/>
+                <w:szCs w:val="24"/>
+              </w:rPr>
+              <w:t>elect the provided course.txt file</w:t>
+            </w:r>
+          </w:p>
+          <w:p>
+            <w:pPr>
+              <w:rPr>
+                <w:rFonts w:ascii="Times New Roman" w:hAnsi="Times New Roman" w:cs="Times New Roman"/>
+                <w:sz w:val="24"/>
+                <w:szCs w:val="24"/>
+              </w:rPr>
+            </w:pPr>
+            <w:r>
+              <w:rPr>
+                <w:rFonts w:ascii="Times New Roman" w:hAnsi="Times New Roman" w:cs="Times New Roman"/>
+                <w:sz w:val="24"/>
+                <w:szCs w:val="24"/>
+              </w:rPr>
+              <w:t xml:space="preserve">b) </w:t>
+            </w:r>
+            <w:r>
+              <w:rPr>
+                <w:rFonts w:ascii="Times New Roman" w:hAnsi="Times New Roman" w:cs="Times New Roman"/>
+                <w:sz w:val="24"/>
+                <w:szCs w:val="24"/>
+              </w:rPr>
+              <w:t>C</w:t>
+            </w:r>
+            <w:r>
+              <w:rPr>
+                <w:rFonts w:ascii="Times New Roman" w:hAnsi="Times New Roman" w:cs="Times New Roman"/>
+                <w:sz w:val="24"/>
+                <w:szCs w:val="24"/>
+              </w:rPr>
+              <w:t>lick “Show DB”</w:t>
+            </w:r>
           </w:p>
         </w:tc>
         <w:tc>
           <w:tcPr>
-            <w:tcW w:w="2880" w:type="dxa"/>
+            <w:tcW w:w="2745" w:type="dxa"/>
             <w:tcBorders>
               <w:top w:val="single" w:sz="4" w:space="0" w:color="auto"/>
               <w:left w:val="single" w:sz="4" w:space="0" w:color="auto"/>
@@ -548,11 +605,35 @@
                 <w:szCs w:val="24"/>
               </w:rPr>
             </w:pPr>
+            <w:r>
+              <w:rPr>
+                <w:rFonts w:ascii="Times New Roman" w:hAnsi="Times New Roman" w:cs="Times New Roman"/>
+                <w:sz w:val="24"/>
+                <w:szCs w:val="24"/>
+              </w:rPr>
+              <w:t xml:space="preserve">All </w:t>
+            </w:r>
+            <w:r>
+              <w:rPr>
+                <w:rFonts w:ascii="Times New Roman" w:hAnsi="Times New Roman" w:cs="Times New Roman"/>
+                <w:sz w:val="24"/>
+                <w:szCs w:val="24"/>
+              </w:rPr>
+              <w:t>elements in the file shown</w:t>
+            </w:r>
+            <w:r>
+              <w:rPr>
+                <w:rFonts w:ascii="Times New Roman" w:hAnsi="Times New Roman" w:cs="Times New Roman"/>
+                <w:sz w:val="24"/>
+                <w:szCs w:val="24"/>
+              </w:rPr>
+              <w:t xml:space="preserve"> in the dialog box</w:t>
+            </w:r>
           </w:p>
         </w:tc>
         <w:tc>
           <w:tcPr>
-            <w:tcW w:w="2880" w:type="dxa"/>
+            <w:tcW w:w="2745" w:type="dxa"/>
             <w:tcBorders>
               <w:top w:val="single" w:sz="4" w:space="0" w:color="auto"/>
               <w:left w:val="single" w:sz="4" w:space="0" w:color="auto"/>
@@ -568,6 +649,30 @@
                 <w:szCs w:val="24"/>
               </w:rPr>
             </w:pPr>
+            <w:r>
+              <w:rPr>
+                <w:rFonts w:ascii="Times New Roman" w:hAnsi="Times New Roman" w:cs="Times New Roman"/>
+                <w:sz w:val="24"/>
+                <w:szCs w:val="24"/>
+              </w:rPr>
+              <w:t>All elements in the file show</w:t>
+            </w:r>
+            <w:r>
+              <w:rPr>
+                <w:rFonts w:ascii="Times New Roman" w:hAnsi="Times New Roman" w:cs="Times New Roman"/>
+                <w:sz w:val="24"/>
+                <w:szCs w:val="24"/>
+              </w:rPr>
+              <w:t>n</w:t>
+            </w:r>
+            <w:r>
+              <w:rPr>
+                <w:rFonts w:ascii="Times New Roman" w:hAnsi="Times New Roman" w:cs="Times New Roman"/>
+                <w:sz w:val="24"/>
+                <w:szCs w:val="24"/>
+              </w:rPr>
+              <w:t xml:space="preserve"> in the dialog box</w:t>
+            </w:r>
           </w:p>
         </w:tc>
         <w:tc>
@@ -589,6 +694,14 @@
                 <w:szCs w:val="24"/>
               </w:rPr>
             </w:pPr>
+            <w:r>
+              <w:rPr>
+                <w:rFonts w:ascii="Times New Roman" w:hAnsi="Times New Roman" w:cs="Times New Roman"/>
+                <w:sz w:val="24"/>
+                <w:szCs w:val="24"/>
+              </w:rPr>
+              <w:t>Y</w:t>
+            </w:r>
           </w:p>
         </w:tc>
       </w:tr>
@@ -628,7 +741,7 @@
         </w:tc>
         <w:tc>
           <w:tcPr>
-            <w:tcW w:w="2250" w:type="dxa"/>
+            <w:tcW w:w="2520" w:type="dxa"/>
             <w:tcBorders>
               <w:top w:val="single" w:sz="4" w:space="0" w:color="auto"/>
               <w:left w:val="single" w:sz="4" w:space="0" w:color="auto"/>
@@ -644,11 +757,85 @@
                 <w:szCs w:val="24"/>
               </w:rPr>
             </w:pPr>
+            <w:r>
+              <w:rPr>
+                <w:rFonts w:ascii="Times New Roman" w:hAnsi="Times New Roman" w:cs="Times New Roman"/>
+                <w:sz w:val="24"/>
+                <w:szCs w:val="24"/>
+              </w:rPr>
+              <w:t>a) C</w:t>
+            </w:r>
+            <w:r>
+              <w:rPr>
+                <w:rFonts w:ascii="Times New Roman" w:hAnsi="Times New Roman" w:cs="Times New Roman"/>
+                <w:sz w:val="24"/>
+                <w:szCs w:val="24"/>
+              </w:rPr>
+              <w:t>reate a new file, courses_STUDENT.txt</w:t>
+            </w:r>
+          </w:p>
+          <w:p>
+            <w:pPr>
+              <w:rPr>
+                <w:rFonts w:ascii="Times New Roman" w:hAnsi="Times New Roman" w:cs="Times New Roman"/>
+                <w:sz w:val="24"/>
+                <w:szCs w:val="24"/>
+              </w:rPr>
+            </w:pPr>
+            <w:r>
+              <w:rPr>
+                <w:rFonts w:ascii="Times New Roman" w:hAnsi="Times New Roman" w:cs="Times New Roman"/>
+                <w:sz w:val="24"/>
+                <w:szCs w:val="24"/>
+              </w:rPr>
+              <w:t xml:space="preserve">b) </w:t>
+            </w:r>
+            <w:r>
+              <w:rPr>
+                <w:rFonts w:ascii="Times New Roman" w:hAnsi="Times New Roman" w:cs="Times New Roman"/>
+                <w:sz w:val="24"/>
+                <w:szCs w:val="24"/>
+              </w:rPr>
+              <w:t>S</w:t>
+            </w:r>
+            <w:r>
+              <w:rPr>
+                <w:rFonts w:ascii="Times New Roman" w:hAnsi="Times New Roman" w:cs="Times New Roman"/>
+                <w:sz w:val="24"/>
+                <w:szCs w:val="24"/>
+              </w:rPr>
+              <w:t>elect file</w:t>
+            </w:r>
+          </w:p>
+          <w:p>
+            <w:pPr>
+              <w:rPr>
+                <w:rFonts w:ascii="Times New Roman" w:hAnsi="Times New Roman" w:cs="Times New Roman"/>
+                <w:sz w:val="24"/>
+                <w:szCs w:val="24"/>
+              </w:rPr>
+            </w:pPr>
+            <w:r>
+              <w:rPr>
+                <w:rFonts w:ascii="Times New Roman" w:hAnsi="Times New Roman" w:cs="Times New Roman"/>
+                <w:sz w:val="24"/>
+                <w:szCs w:val="24"/>
+              </w:rPr>
+              <w:t>c) C</w:t>
+            </w:r>
+            <w:r>
+              <w:rPr>
+                <w:rFonts w:ascii="Times New Roman" w:hAnsi="Times New Roman" w:cs="Times New Roman"/>
+                <w:sz w:val="24"/>
+                <w:szCs w:val="24"/>
+              </w:rPr>
+              <w:t>lick “Show DB”</w:t>
+            </w:r>
           </w:p>
         </w:tc>
         <w:tc>
           <w:tcPr>
-            <w:tcW w:w="2880" w:type="dxa"/>
+            <w:tcW w:w="2745" w:type="dxa"/>
             <w:tcBorders>
               <w:top w:val="single" w:sz="4" w:space="0" w:color="auto"/>
               <w:left w:val="single" w:sz="4" w:space="0" w:color="auto"/>
@@ -664,11 +851,27 @@
                 <w:szCs w:val="24"/>
               </w:rPr>
             </w:pPr>
+            <w:r>
+              <w:rPr>
+                <w:rFonts w:ascii="Times New Roman" w:hAnsi="Times New Roman" w:cs="Times New Roman"/>
+                <w:sz w:val="24"/>
+                <w:szCs w:val="24"/>
+              </w:rPr>
+              <w:t>All elements in the file shown</w:t>
+            </w:r>
+            <w:r>
+              <w:rPr>
+                <w:rFonts w:ascii="Times New Roman" w:hAnsi="Times New Roman" w:cs="Times New Roman"/>
+                <w:sz w:val="24"/>
+                <w:szCs w:val="24"/>
+              </w:rPr>
+              <w:t xml:space="preserve"> in the dialog box</w:t>
+            </w:r>
           </w:p>
         </w:tc>
         <w:tc>
           <w:tcPr>
-            <w:tcW w:w="2880" w:type="dxa"/>
+            <w:tcW w:w="2745" w:type="dxa"/>
             <w:tcBorders>
               <w:top w:val="single" w:sz="4" w:space="0" w:color="auto"/>
               <w:left w:val="single" w:sz="4" w:space="0" w:color="auto"/>
@@ -684,6 +887,14 @@
                 <w:szCs w:val="24"/>
               </w:rPr>
             </w:pPr>
+            <w:r>
+              <w:rPr>
+                <w:rFonts w:ascii="Times New Roman" w:hAnsi="Times New Roman" w:cs="Times New Roman"/>
+                <w:sz w:val="24"/>
+                <w:szCs w:val="24"/>
+              </w:rPr>
+              <w:t>All elements in the file shown in the dialog box</w:t>
+            </w:r>
           </w:p>
         </w:tc>
         <w:tc>
@@ -705,6 +916,14 @@
                 <w:szCs w:val="24"/>
               </w:rPr>
             </w:pPr>
+            <w:r>
+              <w:rPr>
+                <w:rFonts w:ascii="Times New Roman" w:hAnsi="Times New Roman" w:cs="Times New Roman"/>
+                <w:sz w:val="24"/>
+                <w:szCs w:val="24"/>
+              </w:rPr>
+              <w:t>Y</w:t>
+            </w:r>
           </w:p>
         </w:tc>
       </w:tr>
@@ -744,7 +963,7 @@
         </w:tc>
         <w:tc>
           <w:tcPr>
-            <w:tcW w:w="2250" w:type="dxa"/>
+            <w:tcW w:w="2520" w:type="dxa"/>
             <w:tcBorders>
               <w:top w:val="single" w:sz="4" w:space="0" w:color="auto"/>
               <w:left w:val="single" w:sz="4" w:space="0" w:color="auto"/>
@@ -760,11 +979,68 @@
                 <w:szCs w:val="24"/>
               </w:rPr>
             </w:pPr>
+            <w:r>
+              <w:rPr>
+                <w:rFonts w:ascii="Times New Roman" w:hAnsi="Times New Roman" w:cs="Times New Roman"/>
+                <w:sz w:val="24"/>
+                <w:szCs w:val="24"/>
+              </w:rPr>
+              <w:t xml:space="preserve">a) </w:t>
+            </w:r>
+            <w:r>
+              <w:rPr>
+                <w:rFonts w:ascii="Times New Roman" w:hAnsi="Times New Roman" w:cs="Times New Roman"/>
+                <w:sz w:val="24"/>
+                <w:szCs w:val="24"/>
+              </w:rPr>
+              <w:t>A</w:t>
+            </w:r>
+            <w:r>
+              <w:rPr>
+                <w:rFonts w:ascii="Times New Roman" w:hAnsi="Times New Roman" w:cs="Times New Roman"/>
+                <w:sz w:val="24"/>
+                <w:szCs w:val="24"/>
+              </w:rPr>
+              <w:t>dd to database with fields</w:t>
+            </w:r>
+          </w:p>
+          <w:p>
+            <w:pPr>
+              <w:rPr>
+                <w:rFonts w:ascii="Times New Roman" w:hAnsi="Times New Roman" w:cs="Times New Roman"/>
+                <w:sz w:val="24"/>
+                <w:szCs w:val="24"/>
+              </w:rPr>
+            </w:pPr>
+            <w:r>
+              <w:rPr>
+                <w:rFonts w:ascii="Times New Roman" w:hAnsi="Times New Roman" w:cs="Times New Roman"/>
+                <w:sz w:val="24"/>
+                <w:szCs w:val="24"/>
+              </w:rPr>
+              <w:t xml:space="preserve">b) </w:t>
+            </w:r>
+            <w:r>
+              <w:rPr>
+                <w:rFonts w:ascii="Times New Roman" w:hAnsi="Times New Roman" w:cs="Times New Roman"/>
+                <w:sz w:val="24"/>
+                <w:szCs w:val="24"/>
+              </w:rPr>
+              <w:t>C</w:t>
+            </w:r>
+            <w:r>
+              <w:rPr>
+                <w:rFonts w:ascii="Times New Roman" w:hAnsi="Times New Roman" w:cs="Times New Roman"/>
+                <w:sz w:val="24"/>
+                <w:szCs w:val="24"/>
+              </w:rPr>
+              <w:t>lick “Show DB”</w:t>
+            </w:r>
           </w:p>
         </w:tc>
         <w:tc>
           <w:tcPr>
-            <w:tcW w:w="2880" w:type="dxa"/>
+            <w:tcW w:w="2745" w:type="dxa"/>
             <w:tcBorders>
               <w:top w:val="single" w:sz="4" w:space="0" w:color="auto"/>
               <w:left w:val="single" w:sz="4" w:space="0" w:color="auto"/>
@@ -780,11 +1056,19 @@
                 <w:szCs w:val="24"/>
               </w:rPr>
             </w:pPr>
+            <w:r>
+              <w:rPr>
+                <w:rFonts w:ascii="Times New Roman" w:hAnsi="Times New Roman" w:cs="Times New Roman"/>
+                <w:sz w:val="24"/>
+                <w:szCs w:val="24"/>
+              </w:rPr>
+              <w:t>Element located in the dialog box</w:t>
+            </w:r>
           </w:p>
         </w:tc>
         <w:tc>
           <w:tcPr>
-            <w:tcW w:w="2880" w:type="dxa"/>
+            <w:tcW w:w="2745" w:type="dxa"/>
             <w:tcBorders>
               <w:top w:val="single" w:sz="4" w:space="0" w:color="auto"/>
               <w:left w:val="single" w:sz="4" w:space="0" w:color="auto"/>
@@ -800,6 +1084,14 @@
                 <w:szCs w:val="24"/>
               </w:rPr>
             </w:pPr>
+            <w:r>
+              <w:rPr>
+                <w:rFonts w:ascii="Times New Roman" w:hAnsi="Times New Roman" w:cs="Times New Roman"/>
+                <w:sz w:val="24"/>
+                <w:szCs w:val="24"/>
+              </w:rPr>
+              <w:t>Element located in the dialog box</w:t>
+            </w:r>
           </w:p>
         </w:tc>
         <w:tc>
@@ -821,6 +1113,14 @@
                 <w:szCs w:val="24"/>
               </w:rPr>
             </w:pPr>
+            <w:r>
+              <w:rPr>
+                <w:rFonts w:ascii="Times New Roman" w:hAnsi="Times New Roman" w:cs="Times New Roman"/>
+                <w:sz w:val="24"/>
+                <w:szCs w:val="24"/>
+              </w:rPr>
+              <w:t>Y</w:t>
+            </w:r>
           </w:p>
         </w:tc>
       </w:tr>
@@ -860,7 +1160,7 @@
         </w:tc>
         <w:tc>
           <w:tcPr>
-            <w:tcW w:w="2250" w:type="dxa"/>
+            <w:tcW w:w="2520" w:type="dxa"/>
             <w:tcBorders>
               <w:top w:val="single" w:sz="4" w:space="0" w:color="auto"/>
               <w:left w:val="single" w:sz="4" w:space="0" w:color="auto"/>
@@ -876,11 +1176,36 @@
                 <w:szCs w:val="24"/>
               </w:rPr>
             </w:pPr>
+            <w:r>
+              <w:rPr>
+                <w:rFonts w:ascii="Times New Roman" w:hAnsi="Times New Roman" w:cs="Times New Roman"/>
+                <w:sz w:val="24"/>
+                <w:szCs w:val="24"/>
+              </w:rPr>
+              <w:t>a) Add to database with fields</w:t>
+            </w:r>
+          </w:p>
+          <w:p>
+            <w:pPr>
+              <w:rPr>
+                <w:rFonts w:ascii="Times New Roman" w:hAnsi="Times New Roman" w:cs="Times New Roman"/>
+                <w:sz w:val="24"/>
+                <w:szCs w:val="24"/>
+              </w:rPr>
+            </w:pPr>
+            <w:r>
+              <w:rPr>
+                <w:rFonts w:ascii="Times New Roman" w:hAnsi="Times New Roman" w:cs="Times New Roman"/>
+                <w:sz w:val="24"/>
+                <w:szCs w:val="24"/>
+              </w:rPr>
+              <w:t>b) Click “Show DB”</w:t>
+            </w:r>
           </w:p>
         </w:tc>
         <w:tc>
           <w:tcPr>
-            <w:tcW w:w="2880" w:type="dxa"/>
+            <w:tcW w:w="2745" w:type="dxa"/>
             <w:tcBorders>
               <w:top w:val="single" w:sz="4" w:space="0" w:color="auto"/>
               <w:left w:val="single" w:sz="4" w:space="0" w:color="auto"/>
@@ -896,11 +1221,19 @@
                 <w:szCs w:val="24"/>
               </w:rPr>
             </w:pPr>
+            <w:r>
+              <w:rPr>
+                <w:rFonts w:ascii="Times New Roman" w:hAnsi="Times New Roman" w:cs="Times New Roman"/>
+                <w:sz w:val="24"/>
+                <w:szCs w:val="24"/>
+              </w:rPr>
+              <w:t>Element located in the dialog box</w:t>
+            </w:r>
           </w:p>
         </w:tc>
         <w:tc>
           <w:tcPr>
-            <w:tcW w:w="2880" w:type="dxa"/>
+            <w:tcW w:w="2745" w:type="dxa"/>
             <w:tcBorders>
               <w:top w:val="single" w:sz="4" w:space="0" w:color="auto"/>
               <w:left w:val="single" w:sz="4" w:space="0" w:color="auto"/>
@@ -916,6 +1249,14 @@
                 <w:szCs w:val="24"/>
               </w:rPr>
             </w:pPr>
+            <w:r>
+              <w:rPr>
+                <w:rFonts w:ascii="Times New Roman" w:hAnsi="Times New Roman" w:cs="Times New Roman"/>
+                <w:sz w:val="24"/>
+                <w:szCs w:val="24"/>
+              </w:rPr>
+              <w:t>Element located in the dialog box</w:t>
+            </w:r>
           </w:p>
         </w:tc>
         <w:tc>
@@ -937,6 +1278,14 @@
                 <w:szCs w:val="24"/>
               </w:rPr>
             </w:pPr>
+            <w:r>
+              <w:rPr>
+                <w:rFonts w:ascii="Times New Roman" w:hAnsi="Times New Roman" w:cs="Times New Roman"/>
+                <w:sz w:val="24"/>
+                <w:szCs w:val="24"/>
+              </w:rPr>
+              <w:t>Y</w:t>
+            </w:r>
           </w:p>
         </w:tc>
       </w:tr>
@@ -976,7 +1325,7 @@
         </w:tc>
         <w:tc>
           <w:tcPr>
-            <w:tcW w:w="2250" w:type="dxa"/>
+            <w:tcW w:w="2520" w:type="dxa"/>
             <w:tcBorders>
               <w:top w:val="single" w:sz="4" w:space="0" w:color="auto"/>
               <w:left w:val="single" w:sz="4" w:space="0" w:color="auto"/>
@@ -986,6 +1335,23 @@
           </w:tcPr>
           <w:p>
             <w:pPr>
+              <w:rPr>
+                <w:rFonts w:ascii="Times New Roman" w:hAnsi="Times New Roman" w:cs="Times New Roman"/>
+                <w:sz w:val="24"/>
+                <w:szCs w:val="24"/>
+              </w:rPr>
+            </w:pPr>
+            <w:r>
+              <w:rPr>
+                <w:rFonts w:ascii="Times New Roman" w:hAnsi="Times New Roman" w:cs="Times New Roman"/>
+                <w:sz w:val="24"/>
+                <w:szCs w:val="24"/>
+              </w:rPr>
+              <w:t>a) Add to database with fields</w:t>
+            </w:r>
+          </w:p>
+          <w:p>
+            <w:pPr>
               <w:tabs>
                 <w:tab w:val="right" w:pos="2941"/>
               </w:tabs>
@@ -995,11 +1361,19 @@
                 <w:szCs w:val="24"/>
               </w:rPr>
             </w:pPr>
+            <w:r>
+              <w:rPr>
+                <w:rFonts w:ascii="Times New Roman" w:hAnsi="Times New Roman" w:cs="Times New Roman"/>
+                <w:sz w:val="24"/>
+                <w:szCs w:val="24"/>
+              </w:rPr>
+              <w:t>b) Click “Show DB”</w:t>
+            </w:r>
           </w:p>
         </w:tc>
         <w:tc>
           <w:tcPr>
-            <w:tcW w:w="2880" w:type="dxa"/>
+            <w:tcW w:w="2745" w:type="dxa"/>
             <w:tcBorders>
               <w:top w:val="single" w:sz="4" w:space="0" w:color="auto"/>
               <w:left w:val="single" w:sz="4" w:space="0" w:color="auto"/>
@@ -1015,11 +1389,19 @@
                 <w:szCs w:val="24"/>
               </w:rPr>
             </w:pPr>
+            <w:r>
+              <w:rPr>
+                <w:rFonts w:ascii="Times New Roman" w:hAnsi="Times New Roman" w:cs="Times New Roman"/>
+                <w:sz w:val="24"/>
+                <w:szCs w:val="24"/>
+              </w:rPr>
+              <w:t>Element located in the dialog box</w:t>
+            </w:r>
           </w:p>
         </w:tc>
         <w:tc>
           <w:tcPr>
-            <w:tcW w:w="2880" w:type="dxa"/>
+            <w:tcW w:w="2745" w:type="dxa"/>
             <w:tcBorders>
               <w:top w:val="single" w:sz="4" w:space="0" w:color="auto"/>
               <w:left w:val="single" w:sz="4" w:space="0" w:color="auto"/>
@@ -1035,6 +1417,14 @@
                 <w:szCs w:val="24"/>
               </w:rPr>
             </w:pPr>
+            <w:r>
+              <w:rPr>
+                <w:rFonts w:ascii="Times New Roman" w:hAnsi="Times New Roman" w:cs="Times New Roman"/>
+                <w:sz w:val="24"/>
+                <w:szCs w:val="24"/>
+              </w:rPr>
+              <w:t>Element located in the dialog box</w:t>
+            </w:r>
           </w:p>
         </w:tc>
         <w:tc>
@@ -1056,6 +1446,14 @@
                 <w:szCs w:val="24"/>
               </w:rPr>
             </w:pPr>
+            <w:r>
+              <w:rPr>
+                <w:rFonts w:ascii="Times New Roman" w:hAnsi="Times New Roman" w:cs="Times New Roman"/>
+                <w:sz w:val="24"/>
+                <w:szCs w:val="24"/>
+              </w:rPr>
+              <w:t>Y</w:t>
+            </w:r>
           </w:p>
         </w:tc>
       </w:tr>
@@ -1095,7 +1493,7 @@
         </w:tc>
         <w:tc>
           <w:tcPr>
-            <w:tcW w:w="2250" w:type="dxa"/>
+            <w:tcW w:w="2520" w:type="dxa"/>
             <w:tcBorders>
               <w:top w:val="single" w:sz="4" w:space="0" w:color="auto"/>
               <w:left w:val="single" w:sz="4" w:space="0" w:color="auto"/>
@@ -1111,11 +1509,19 @@
                 <w:szCs w:val="24"/>
               </w:rPr>
             </w:pPr>
+            <w:r>
+              <w:rPr>
+                <w:rFonts w:ascii="Times New Roman" w:hAnsi="Times New Roman" w:cs="Times New Roman"/>
+                <w:sz w:val="24"/>
+                <w:szCs w:val="24"/>
+              </w:rPr>
+              <w:t>Search for CRN “123456”</w:t>
+            </w:r>
           </w:p>
         </w:tc>
         <w:tc>
           <w:tcPr>
-            <w:tcW w:w="2880" w:type="dxa"/>
+            <w:tcW w:w="2745" w:type="dxa"/>
             <w:tcBorders>
               <w:top w:val="single" w:sz="4" w:space="0" w:color="auto"/>
               <w:left w:val="single" w:sz="4" w:space="0" w:color="auto"/>
@@ -1131,11 +1537,19 @@
                 <w:szCs w:val="24"/>
               </w:rPr>
             </w:pPr>
+            <w:r>
+              <w:rPr>
+                <w:rFonts w:ascii="Times New Roman" w:hAnsi="Times New Roman" w:cs="Times New Roman"/>
+                <w:sz w:val="24"/>
+                <w:szCs w:val="24"/>
+              </w:rPr>
+              <w:t>Display correct element</w:t>
+            </w:r>
           </w:p>
         </w:tc>
         <w:tc>
           <w:tcPr>
-            <w:tcW w:w="2880" w:type="dxa"/>
+            <w:tcW w:w="2745" w:type="dxa"/>
             <w:tcBorders>
               <w:top w:val="single" w:sz="4" w:space="0" w:color="auto"/>
               <w:left w:val="single" w:sz="4" w:space="0" w:color="auto"/>
@@ -1151,6 +1565,14 @@
                 <w:szCs w:val="24"/>
               </w:rPr>
             </w:pPr>
+            <w:r>
+              <w:rPr>
+                <w:rFonts w:ascii="Times New Roman" w:hAnsi="Times New Roman" w:cs="Times New Roman"/>
+                <w:sz w:val="24"/>
+                <w:szCs w:val="24"/>
+              </w:rPr>
+              <w:t>Display correct element</w:t>
+            </w:r>
           </w:p>
         </w:tc>
         <w:tc>
@@ -1172,6 +1594,14 @@
                 <w:szCs w:val="24"/>
               </w:rPr>
             </w:pPr>
+            <w:r>
+              <w:rPr>
+                <w:rFonts w:ascii="Times New Roman" w:hAnsi="Times New Roman" w:cs="Times New Roman"/>
+                <w:sz w:val="24"/>
+                <w:szCs w:val="24"/>
+              </w:rPr>
+              <w:t>Y</w:t>
+            </w:r>
           </w:p>
         </w:tc>
       </w:tr>
@@ -1211,7 +1641,7 @@
         </w:tc>
         <w:tc>
           <w:tcPr>
-            <w:tcW w:w="2250" w:type="dxa"/>
+            <w:tcW w:w="2520" w:type="dxa"/>
             <w:tcBorders>
               <w:top w:val="single" w:sz="4" w:space="0" w:color="auto"/>
               <w:left w:val="single" w:sz="4" w:space="0" w:color="auto"/>
@@ -1227,11 +1657,19 @@
                 <w:szCs w:val="24"/>
               </w:rPr>
             </w:pPr>
+            <w:r>
+              <w:rPr>
+                <w:rFonts w:ascii="Times New Roman" w:hAnsi="Times New Roman" w:cs="Times New Roman"/>
+                <w:sz w:val="24"/>
+                <w:szCs w:val="24"/>
+              </w:rPr>
+              <w:t>Search for CRN “234567”</w:t>
+            </w:r>
           </w:p>
         </w:tc>
         <w:tc>
           <w:tcPr>
-            <w:tcW w:w="2880" w:type="dxa"/>
+            <w:tcW w:w="2745" w:type="dxa"/>
             <w:tcBorders>
               <w:top w:val="single" w:sz="4" w:space="0" w:color="auto"/>
               <w:left w:val="single" w:sz="4" w:space="0" w:color="auto"/>
@@ -1247,11 +1685,19 @@
                 <w:szCs w:val="24"/>
               </w:rPr>
             </w:pPr>
+            <w:r>
+              <w:rPr>
+                <w:rFonts w:ascii="Times New Roman" w:hAnsi="Times New Roman" w:cs="Times New Roman"/>
+                <w:sz w:val="24"/>
+                <w:szCs w:val="24"/>
+              </w:rPr>
+              <w:t>Display correct element</w:t>
+            </w:r>
           </w:p>
         </w:tc>
         <w:tc>
           <w:tcPr>
-            <w:tcW w:w="2880" w:type="dxa"/>
+            <w:tcW w:w="2745" w:type="dxa"/>
             <w:tcBorders>
               <w:top w:val="single" w:sz="4" w:space="0" w:color="auto"/>
               <w:left w:val="single" w:sz="4" w:space="0" w:color="auto"/>
@@ -1267,6 +1713,14 @@
                 <w:szCs w:val="24"/>
               </w:rPr>
             </w:pPr>
+            <w:r>
+              <w:rPr>
+                <w:rFonts w:ascii="Times New Roman" w:hAnsi="Times New Roman" w:cs="Times New Roman"/>
+                <w:sz w:val="24"/>
+                <w:szCs w:val="24"/>
+              </w:rPr>
+              <w:t>Display correct element</w:t>
+            </w:r>
           </w:p>
         </w:tc>
         <w:tc>
@@ -1288,6 +1742,14 @@
                 <w:szCs w:val="24"/>
               </w:rPr>
             </w:pPr>
+            <w:r>
+              <w:rPr>
+                <w:rFonts w:ascii="Times New Roman" w:hAnsi="Times New Roman" w:cs="Times New Roman"/>
+                <w:sz w:val="24"/>
+                <w:szCs w:val="24"/>
+              </w:rPr>
+              <w:t>Y</w:t>
+            </w:r>
           </w:p>
         </w:tc>
       </w:tr>
@@ -1327,7 +1789,7 @@
         </w:tc>
         <w:tc>
           <w:tcPr>
-            <w:tcW w:w="2250" w:type="dxa"/>
+            <w:tcW w:w="2520" w:type="dxa"/>
             <w:tcBorders>
               <w:top w:val="single" w:sz="4" w:space="0" w:color="auto"/>
               <w:left w:val="single" w:sz="4" w:space="0" w:color="auto"/>
@@ -1343,11 +1805,19 @@
                 <w:szCs w:val="24"/>
               </w:rPr>
             </w:pPr>
+            <w:r>
+              <w:rPr>
+                <w:rFonts w:ascii="Times New Roman" w:hAnsi="Times New Roman" w:cs="Times New Roman"/>
+                <w:sz w:val="24"/>
+                <w:szCs w:val="24"/>
+              </w:rPr>
+              <w:t>Search for CRN “123”</w:t>
+            </w:r>
           </w:p>
         </w:tc>
         <w:tc>
           <w:tcPr>
-            <w:tcW w:w="2880" w:type="dxa"/>
+            <w:tcW w:w="2745" w:type="dxa"/>
             <w:tcBorders>
               <w:top w:val="single" w:sz="4" w:space="0" w:color="auto"/>
               <w:left w:val="single" w:sz="4" w:space="0" w:color="auto"/>
@@ -1363,11 +1833,19 @@
                 <w:szCs w:val="24"/>
               </w:rPr>
             </w:pPr>
+            <w:r>
+              <w:rPr>
+                <w:rFonts w:ascii="Times New Roman" w:hAnsi="Times New Roman" w:cs="Times New Roman"/>
+                <w:sz w:val="24"/>
+                <w:szCs w:val="24"/>
+              </w:rPr>
+              <w:t>Display correct element</w:t>
+            </w:r>
           </w:p>
         </w:tc>
         <w:tc>
           <w:tcPr>
-            <w:tcW w:w="2880" w:type="dxa"/>
+            <w:tcW w:w="2745" w:type="dxa"/>
             <w:tcBorders>
               <w:top w:val="single" w:sz="4" w:space="0" w:color="auto"/>
               <w:left w:val="single" w:sz="4" w:space="0" w:color="auto"/>
@@ -1383,6 +1861,14 @@
                 <w:szCs w:val="24"/>
               </w:rPr>
             </w:pPr>
+            <w:r>
+              <w:rPr>
+                <w:rFonts w:ascii="Times New Roman" w:hAnsi="Times New Roman" w:cs="Times New Roman"/>
+                <w:sz w:val="24"/>
+                <w:szCs w:val="24"/>
+              </w:rPr>
+              <w:t>Display correct element</w:t>
+            </w:r>
           </w:p>
         </w:tc>
         <w:tc>
@@ -1404,238 +1890,14 @@
                 <w:szCs w:val="24"/>
               </w:rPr>
             </w:pPr>
-          </w:p>
-        </w:tc>
-      </w:tr>
-      <w:tr>
-        <w:trPr>
-          <w:trHeight w:val="70"/>
-        </w:trPr>
-        <w:tc>
-          <w:tcPr>
-            <w:tcW w:w="630" w:type="dxa"/>
-            <w:tcBorders>
-              <w:top w:val="single" w:sz="4" w:space="0" w:color="auto"/>
-              <w:left w:val="single" w:sz="4" w:space="0" w:color="auto"/>
-              <w:bottom w:val="single" w:sz="4" w:space="0" w:color="auto"/>
-              <w:right w:val="single" w:sz="4" w:space="0" w:color="auto"/>
-            </w:tcBorders>
-            <w:hideMark/>
-          </w:tcPr>
-          <w:p>
-            <w:pPr>
-              <w:jc w:val="center"/>
-              <w:rPr>
-                <w:rFonts w:ascii="Times New Roman" w:hAnsi="Times New Roman" w:cs="Times New Roman"/>
-                <w:sz w:val="24"/>
-                <w:szCs w:val="24"/>
-              </w:rPr>
-            </w:pPr>
-            <w:r>
-              <w:rPr>
-                <w:rFonts w:ascii="Times New Roman" w:hAnsi="Times New Roman" w:cs="Times New Roman"/>
-                <w:sz w:val="24"/>
-                <w:szCs w:val="24"/>
-              </w:rPr>
-              <w:t>9</w:t>
-            </w:r>
-          </w:p>
-        </w:tc>
-        <w:tc>
-          <w:tcPr>
-            <w:tcW w:w="2250" w:type="dxa"/>
-            <w:tcBorders>
-              <w:top w:val="single" w:sz="4" w:space="0" w:color="auto"/>
-              <w:left w:val="single" w:sz="4" w:space="0" w:color="auto"/>
-              <w:bottom w:val="single" w:sz="4" w:space="0" w:color="auto"/>
-              <w:right w:val="single" w:sz="4" w:space="0" w:color="auto"/>
-            </w:tcBorders>
-          </w:tcPr>
-          <w:p>
-            <w:pPr>
-              <w:rPr>
-                <w:rFonts w:ascii="Times New Roman" w:hAnsi="Times New Roman" w:cs="Times New Roman"/>
-                <w:sz w:val="24"/>
-                <w:szCs w:val="24"/>
-              </w:rPr>
-            </w:pPr>
-          </w:p>
-        </w:tc>
-        <w:tc>
-          <w:tcPr>
-            <w:tcW w:w="2880" w:type="dxa"/>
-            <w:tcBorders>
-              <w:top w:val="single" w:sz="4" w:space="0" w:color="auto"/>
-              <w:left w:val="single" w:sz="4" w:space="0" w:color="auto"/>
-              <w:bottom w:val="single" w:sz="4" w:space="0" w:color="auto"/>
-              <w:right w:val="single" w:sz="4" w:space="0" w:color="auto"/>
-            </w:tcBorders>
-          </w:tcPr>
-          <w:p>
-            <w:pPr>
-              <w:rPr>
-                <w:rFonts w:ascii="Times New Roman" w:hAnsi="Times New Roman" w:cs="Times New Roman"/>
-                <w:sz w:val="24"/>
-                <w:szCs w:val="24"/>
-              </w:rPr>
-            </w:pPr>
-          </w:p>
-        </w:tc>
-        <w:tc>
-          <w:tcPr>
-            <w:tcW w:w="2880" w:type="dxa"/>
-            <w:tcBorders>
-              <w:top w:val="single" w:sz="4" w:space="0" w:color="auto"/>
-              <w:left w:val="single" w:sz="4" w:space="0" w:color="auto"/>
-              <w:bottom w:val="single" w:sz="4" w:space="0" w:color="auto"/>
-              <w:right w:val="single" w:sz="4" w:space="0" w:color="auto"/>
-            </w:tcBorders>
-          </w:tcPr>
-          <w:p>
-            <w:pPr>
-              <w:rPr>
-                <w:rFonts w:ascii="Times New Roman" w:hAnsi="Times New Roman" w:cs="Times New Roman"/>
-                <w:sz w:val="24"/>
-                <w:szCs w:val="24"/>
-              </w:rPr>
-            </w:pPr>
-          </w:p>
-        </w:tc>
-        <w:tc>
-          <w:tcPr>
-            <w:tcW w:w="810" w:type="dxa"/>
-            <w:tcBorders>
-              <w:top w:val="single" w:sz="4" w:space="0" w:color="auto"/>
-              <w:left w:val="single" w:sz="4" w:space="0" w:color="auto"/>
-              <w:bottom w:val="single" w:sz="4" w:space="0" w:color="auto"/>
-              <w:right w:val="single" w:sz="4" w:space="0" w:color="auto"/>
-            </w:tcBorders>
-          </w:tcPr>
-          <w:p>
-            <w:pPr>
-              <w:jc w:val="center"/>
-              <w:rPr>
-                <w:rFonts w:ascii="Times New Roman" w:hAnsi="Times New Roman" w:cs="Times New Roman"/>
-                <w:sz w:val="24"/>
-                <w:szCs w:val="24"/>
-              </w:rPr>
-            </w:pPr>
-          </w:p>
-        </w:tc>
-      </w:tr>
-      <w:tr>
-        <w:trPr>
-          <w:trHeight w:val="70"/>
-        </w:trPr>
-        <w:tc>
-          <w:tcPr>
-            <w:tcW w:w="630" w:type="dxa"/>
-            <w:tcBorders>
-              <w:top w:val="single" w:sz="4" w:space="0" w:color="auto"/>
-              <w:left w:val="single" w:sz="4" w:space="0" w:color="auto"/>
-              <w:bottom w:val="single" w:sz="4" w:space="0" w:color="auto"/>
-              <w:right w:val="single" w:sz="4" w:space="0" w:color="auto"/>
-            </w:tcBorders>
-            <w:hideMark/>
-          </w:tcPr>
-          <w:p>
-            <w:pPr>
-              <w:jc w:val="center"/>
-              <w:rPr>
-                <w:rFonts w:ascii="Times New Roman" w:hAnsi="Times New Roman" w:cs="Times New Roman"/>
-                <w:sz w:val="24"/>
-                <w:szCs w:val="24"/>
-              </w:rPr>
-            </w:pPr>
-            <w:r>
-              <w:rPr>
-                <w:rFonts w:ascii="Times New Roman" w:hAnsi="Times New Roman" w:cs="Times New Roman"/>
-                <w:sz w:val="24"/>
-                <w:szCs w:val="24"/>
-              </w:rPr>
-              <w:t>10</w:t>
-            </w:r>
-          </w:p>
-        </w:tc>
-        <w:tc>
-          <w:tcPr>
-            <w:tcW w:w="2250" w:type="dxa"/>
-            <w:tcBorders>
-              <w:top w:val="single" w:sz="4" w:space="0" w:color="auto"/>
-              <w:left w:val="single" w:sz="4" w:space="0" w:color="auto"/>
-              <w:bottom w:val="single" w:sz="4" w:space="0" w:color="auto"/>
-              <w:right w:val="single" w:sz="4" w:space="0" w:color="auto"/>
-            </w:tcBorders>
-          </w:tcPr>
-          <w:p>
-            <w:pPr>
-              <w:rPr>
-                <w:rFonts w:ascii="Times New Roman" w:hAnsi="Times New Roman" w:cs="Times New Roman"/>
-                <w:sz w:val="24"/>
-                <w:szCs w:val="24"/>
-              </w:rPr>
-            </w:pPr>
-          </w:p>
-        </w:tc>
-        <w:tc>
-          <w:tcPr>
-            <w:tcW w:w="2880" w:type="dxa"/>
-            <w:tcBorders>
-              <w:top w:val="single" w:sz="4" w:space="0" w:color="auto"/>
-              <w:left w:val="single" w:sz="4" w:space="0" w:color="auto"/>
-              <w:bottom w:val="single" w:sz="4" w:space="0" w:color="auto"/>
-              <w:right w:val="single" w:sz="4" w:space="0" w:color="auto"/>
-            </w:tcBorders>
-          </w:tcPr>
-          <w:p>
-            <w:pPr>
-              <w:rPr>
-                <w:rFonts w:ascii="Times New Roman" w:hAnsi="Times New Roman" w:cs="Times New Roman"/>
-                <w:sz w:val="24"/>
-                <w:szCs w:val="24"/>
-              </w:rPr>
-            </w:pPr>
-          </w:p>
-        </w:tc>
-        <w:tc>
-          <w:tcPr>
-            <w:tcW w:w="2880" w:type="dxa"/>
-            <w:tcBorders>
-              <w:top w:val="single" w:sz="4" w:space="0" w:color="auto"/>
-              <w:left w:val="single" w:sz="4" w:space="0" w:color="auto"/>
-              <w:bottom w:val="single" w:sz="4" w:space="0" w:color="auto"/>
-              <w:right w:val="single" w:sz="4" w:space="0" w:color="auto"/>
-            </w:tcBorders>
-          </w:tcPr>
-          <w:p>
-            <w:pPr>
-              <w:rPr>
-                <w:rFonts w:ascii="Times New Roman" w:hAnsi="Times New Roman" w:cs="Times New Roman"/>
-                <w:sz w:val="24"/>
-                <w:szCs w:val="24"/>
-              </w:rPr>
-            </w:pPr>
-          </w:p>
-        </w:tc>
-        <w:tc>
-          <w:tcPr>
-            <w:tcW w:w="810" w:type="dxa"/>
-            <w:tcBorders>
-              <w:top w:val="single" w:sz="4" w:space="0" w:color="auto"/>
-              <w:left w:val="single" w:sz="4" w:space="0" w:color="auto"/>
-              <w:bottom w:val="single" w:sz="4" w:space="0" w:color="auto"/>
-              <w:right w:val="single" w:sz="4" w:space="0" w:color="auto"/>
-            </w:tcBorders>
-          </w:tcPr>
-          <w:p>
-            <w:pPr>
-              <w:jc w:val="center"/>
-              <w:rPr>
-                <w:rFonts w:ascii="Times New Roman" w:hAnsi="Times New Roman" w:cs="Times New Roman"/>
-                <w:sz w:val="24"/>
-                <w:szCs w:val="24"/>
-              </w:rPr>
-            </w:pPr>
+            <w:r>
+              <w:rPr>
+                <w:rFonts w:ascii="Times New Roman" w:hAnsi="Times New Roman" w:cs="Times New Roman"/>
+                <w:sz w:val="24"/>
+                <w:szCs w:val="24"/>
+              </w:rPr>
+              <w:t>Y</w:t>
+            </w:r>
           </w:p>
         </w:tc>
       </w:tr>
@@ -1697,6 +1959,14 @@
         </w:rPr>
         <w:t>Test 1</w:t>
       </w:r>
+      <w:r>
+        <w:rPr>
+          <w:rFonts w:ascii="Times New Roman" w:hAnsi="Times New Roman" w:cs="Times New Roman"/>
+          <w:sz w:val="24"/>
+          <w:szCs w:val="24"/>
+        </w:rPr>
+        <w:t>a</w:t>
+      </w:r>
     </w:p>
     <w:p>
       <w:pPr>
@@ -1707,6 +1977,63 @@
           <w:szCs w:val="24"/>
         </w:rPr>
       </w:pPr>
+      <w:r>
+        <w:rPr>
+          <w:noProof/>
+        </w:rPr>
+        <w:drawing>
+          <wp:inline distT="0" distB="0" distL="0" distR="0" wp14:anchorId="7F7471B2" wp14:editId="07CBF760">
+            <wp:extent cx="5943600" cy="6123940"/>
+            <wp:effectExtent l="0" t="0" r="0" b="0"/>
+            <wp:docPr id="1" name="Picture 1"/>
+            <wp:cNvGraphicFramePr>
+              <a:graphicFrameLocks xmlns:a="http://schemas.openxmlformats.org/drawingml/2006/main" noChangeAspect="1"/>
+            </wp:cNvGraphicFramePr>
+            <a:graphic xmlns:a="http://schemas.openxmlformats.org/drawingml/2006/main">
+              <a:graphicData uri="http://schemas.openxmlformats.org/drawingml/2006/picture">
+                <pic:pic xmlns:pic="http://schemas.openxmlformats.org/drawingml/2006/picture">
+                  <pic:nvPicPr>
+                    <pic:cNvPr id="0" name=""/>
+                    <pic:cNvPicPr/>
+                  </pic:nvPicPr>
+                  <pic:blipFill>
+                    <a:blip r:embed="rId9"/>
+                    <a:stretch>
+                      <a:fillRect/>
+                    </a:stretch>
+                  </pic:blipFill>
+                  <pic:spPr>
+                    <a:xfrm>
+                      <a:off x="0" y="0"/>
+                      <a:ext cx="5943600" cy="6123940"/>
+                    </a:xfrm>
+                    <a:prstGeom prst="rect">
+                      <a:avLst/>
+                    </a:prstGeom>
+                  </pic:spPr>
+                </pic:pic>
+              </a:graphicData>
+            </a:graphic>
+          </wp:inline>
+        </w:drawing>
+      </w:r>
+    </w:p>
+    <w:p>
+      <w:pPr>
+        <w:rPr>
+          <w:rFonts w:ascii="Times New Roman" w:hAnsi="Times New Roman" w:cs="Times New Roman"/>
+          <w:sz w:val="24"/>
+          <w:szCs w:val="24"/>
+        </w:rPr>
+      </w:pPr>
+      <w:r>
+        <w:rPr>
+          <w:rFonts w:ascii="Times New Roman" w:hAnsi="Times New Roman" w:cs="Times New Roman"/>
+          <w:sz w:val="24"/>
+          <w:szCs w:val="24"/>
+        </w:rPr>
+        <w:br w:type="page"/>
+      </w:r>
     </w:p>
     <w:p>
       <w:pPr>
@@ -1723,8 +2050,209 @@
           <w:sz w:val="24"/>
           <w:szCs w:val="24"/>
         </w:rPr>
+        <w:lastRenderedPageBreak/>
+        <w:t>Test 1b</w:t>
+      </w:r>
+    </w:p>
+    <w:p>
+      <w:pPr>
+        <w:spacing w:after="0" w:line="240" w:lineRule="auto"/>
+        <w:rPr>
+          <w:rFonts w:ascii="Times New Roman" w:hAnsi="Times New Roman" w:cs="Times New Roman"/>
+          <w:sz w:val="24"/>
+          <w:szCs w:val="24"/>
+        </w:rPr>
+      </w:pPr>
+      <w:r>
+        <w:rPr>
+          <w:noProof/>
+        </w:rPr>
+        <w:drawing>
+          <wp:inline distT="0" distB="0" distL="0" distR="0" wp14:anchorId="69794A23" wp14:editId="6D1E020B">
+            <wp:extent cx="5791200" cy="7029450"/>
+            <wp:effectExtent l="0" t="0" r="0" b="0"/>
+            <wp:docPr id="3" name="Picture 3"/>
+            <wp:cNvGraphicFramePr>
+              <a:graphicFrameLocks xmlns:a="http://schemas.openxmlformats.org/drawingml/2006/main" noChangeAspect="1"/>
+            </wp:cNvGraphicFramePr>
+            <a:graphic xmlns:a="http://schemas.openxmlformats.org/drawingml/2006/main">
+              <a:graphicData uri="http://schemas.openxmlformats.org/drawingml/2006/picture">
+                <pic:pic xmlns:pic="http://schemas.openxmlformats.org/drawingml/2006/picture">
+                  <pic:nvPicPr>
+                    <pic:cNvPr id="0" name=""/>
+                    <pic:cNvPicPr/>
+                  </pic:nvPicPr>
+                  <pic:blipFill>
+                    <a:blip r:embed="rId10"/>
+                    <a:stretch>
+                      <a:fillRect/>
+                    </a:stretch>
+                  </pic:blipFill>
+                  <pic:spPr>
+                    <a:xfrm>
+                      <a:off x="0" y="0"/>
+                      <a:ext cx="5791200" cy="7029450"/>
+                    </a:xfrm>
+                    <a:prstGeom prst="rect">
+                      <a:avLst/>
+                    </a:prstGeom>
+                  </pic:spPr>
+                </pic:pic>
+              </a:graphicData>
+            </a:graphic>
+          </wp:inline>
+        </w:drawing>
+      </w:r>
+    </w:p>
+    <w:p>
+      <w:pPr>
+        <w:spacing w:after="0" w:line="240" w:lineRule="auto"/>
+        <w:rPr>
+          <w:rFonts w:ascii="Times New Roman" w:hAnsi="Times New Roman" w:cs="Times New Roman"/>
+          <w:sz w:val="24"/>
+          <w:szCs w:val="24"/>
+        </w:rPr>
+      </w:pPr>
+    </w:p>
+    <w:p>
+      <w:pPr>
+        <w:rPr>
+          <w:rFonts w:ascii="Times New Roman" w:hAnsi="Times New Roman" w:cs="Times New Roman"/>
+          <w:sz w:val="24"/>
+          <w:szCs w:val="24"/>
+        </w:rPr>
+      </w:pPr>
+      <w:r>
+        <w:rPr>
+          <w:rFonts w:ascii="Times New Roman" w:hAnsi="Times New Roman" w:cs="Times New Roman"/>
+          <w:sz w:val="24"/>
+          <w:szCs w:val="24"/>
+        </w:rPr>
+        <w:br w:type="page"/>
+      </w:r>
+    </w:p>
+    <w:p>
+      <w:pPr>
+        <w:spacing w:after="0"/>
+        <w:rPr>
+          <w:rFonts w:ascii="Times New Roman" w:hAnsi="Times New Roman" w:cs="Times New Roman"/>
+          <w:sz w:val="24"/>
+          <w:szCs w:val="24"/>
+        </w:rPr>
+      </w:pPr>
+      <w:r>
+        <w:rPr>
+          <w:rFonts w:ascii="Times New Roman" w:hAnsi="Times New Roman" w:cs="Times New Roman"/>
+          <w:sz w:val="24"/>
+          <w:szCs w:val="24"/>
+        </w:rPr>
+        <w:lastRenderedPageBreak/>
+        <w:t>Test 2a</w:t>
+      </w:r>
+    </w:p>
+    <w:p>
+      <w:pPr>
+        <w:spacing w:after="0"/>
+        <w:rPr>
+          <w:rFonts w:ascii="Times New Roman" w:hAnsi="Times New Roman" w:cs="Times New Roman"/>
+          <w:sz w:val="24"/>
+          <w:szCs w:val="24"/>
+        </w:rPr>
+      </w:pPr>
+      <w:r>
+        <w:rPr>
+          <w:noProof/>
+        </w:rPr>
+        <w:drawing>
+          <wp:inline distT="0" distB="0" distL="0" distR="0" wp14:anchorId="2FE183CE" wp14:editId="0C85426D">
+            <wp:extent cx="5943600" cy="1956435"/>
+            <wp:effectExtent l="0" t="0" r="0" b="5715"/>
+            <wp:docPr id="5" name="Picture 5"/>
+            <wp:cNvGraphicFramePr>
+              <a:graphicFrameLocks xmlns:a="http://schemas.openxmlformats.org/drawingml/2006/main" noChangeAspect="1"/>
+            </wp:cNvGraphicFramePr>
+            <a:graphic xmlns:a="http://schemas.openxmlformats.org/drawingml/2006/main">
+              <a:graphicData uri="http://schemas.openxmlformats.org/drawingml/2006/picture">
+                <pic:pic xmlns:pic="http://schemas.openxmlformats.org/drawingml/2006/picture">
+                  <pic:nvPicPr>
+                    <pic:cNvPr id="0" name=""/>
+                    <pic:cNvPicPr/>
+                  </pic:nvPicPr>
+                  <pic:blipFill>
+                    <a:blip r:embed="rId11"/>
+                    <a:stretch>
+                      <a:fillRect/>
+                    </a:stretch>
+                  </pic:blipFill>
+                  <pic:spPr>
+                    <a:xfrm>
+                      <a:off x="0" y="0"/>
+                      <a:ext cx="5943600" cy="1956435"/>
+                    </a:xfrm>
+                    <a:prstGeom prst="rect">
+                      <a:avLst/>
+                    </a:prstGeom>
+                  </pic:spPr>
+                </pic:pic>
+              </a:graphicData>
+            </a:graphic>
+          </wp:inline>
+        </w:drawing>
+      </w:r>
+    </w:p>
+    <w:p>
+      <w:pPr>
+        <w:spacing w:after="0"/>
+        <w:rPr>
+          <w:rFonts w:ascii="Times New Roman" w:hAnsi="Times New Roman" w:cs="Times New Roman"/>
+          <w:sz w:val="24"/>
+          <w:szCs w:val="24"/>
+        </w:rPr>
+      </w:pPr>
+    </w:p>
+    <w:p>
+      <w:pPr>
+        <w:rPr>
+          <w:rFonts w:ascii="Times New Roman" w:hAnsi="Times New Roman" w:cs="Times New Roman"/>
+          <w:sz w:val="24"/>
+          <w:szCs w:val="24"/>
+        </w:rPr>
+      </w:pPr>
+      <w:r>
+        <w:rPr>
+          <w:rFonts w:ascii="Times New Roman" w:hAnsi="Times New Roman" w:cs="Times New Roman"/>
+          <w:sz w:val="24"/>
+          <w:szCs w:val="24"/>
+        </w:rPr>
+        <w:br w:type="page"/>
+      </w:r>
+    </w:p>
+    <w:p>
+      <w:pPr>
+        <w:spacing w:after="0"/>
+        <w:rPr>
+          <w:rFonts w:ascii="Times New Roman" w:hAnsi="Times New Roman" w:cs="Times New Roman"/>
+          <w:sz w:val="24"/>
+          <w:szCs w:val="24"/>
+        </w:rPr>
+      </w:pPr>
+      <w:r>
+        <w:rPr>
+          <w:rFonts w:ascii="Times New Roman" w:hAnsi="Times New Roman" w:cs="Times New Roman"/>
+          <w:sz w:val="24"/>
+          <w:szCs w:val="24"/>
+        </w:rPr>
+        <w:lastRenderedPageBreak/>
         <w:t>Test 2</w:t>
       </w:r>
+      <w:r>
+        <w:rPr>
+          <w:rFonts w:ascii="Times New Roman" w:hAnsi="Times New Roman" w:cs="Times New Roman"/>
+          <w:sz w:val="24"/>
+          <w:szCs w:val="24"/>
+        </w:rPr>
+        <w:t>b</w:t>
+      </w:r>
     </w:p>
     <w:p>
       <w:pPr>
@@ -1735,6 +2263,63 @@
           <w:szCs w:val="24"/>
         </w:rPr>
       </w:pPr>
+      <w:r>
+        <w:rPr>
+          <w:noProof/>
+        </w:rPr>
+        <w:drawing>
+          <wp:inline distT="0" distB="0" distL="0" distR="0" wp14:anchorId="613CB2CD" wp14:editId="6589FA73">
+            <wp:extent cx="5943600" cy="6123940"/>
+            <wp:effectExtent l="0" t="0" r="0" b="0"/>
+            <wp:docPr id="4" name="Picture 4"/>
+            <wp:cNvGraphicFramePr>
+              <a:graphicFrameLocks xmlns:a="http://schemas.openxmlformats.org/drawingml/2006/main" noChangeAspect="1"/>
+            </wp:cNvGraphicFramePr>
+            <a:graphic xmlns:a="http://schemas.openxmlformats.org/drawingml/2006/main">
+              <a:graphicData uri="http://schemas.openxmlformats.org/drawingml/2006/picture">
+                <pic:pic xmlns:pic="http://schemas.openxmlformats.org/drawingml/2006/picture">
+                  <pic:nvPicPr>
+                    <pic:cNvPr id="0" name=""/>
+                    <pic:cNvPicPr/>
+                  </pic:nvPicPr>
+                  <pic:blipFill>
+                    <a:blip r:embed="rId12"/>
+                    <a:stretch>
+                      <a:fillRect/>
+                    </a:stretch>
+                  </pic:blipFill>
+                  <pic:spPr>
+                    <a:xfrm>
+                      <a:off x="0" y="0"/>
+                      <a:ext cx="5943600" cy="6123940"/>
+                    </a:xfrm>
+                    <a:prstGeom prst="rect">
+                      <a:avLst/>
+                    </a:prstGeom>
+                  </pic:spPr>
+                </pic:pic>
+              </a:graphicData>
+            </a:graphic>
+          </wp:inline>
+        </w:drawing>
+      </w:r>
+    </w:p>
+    <w:p>
+      <w:pPr>
+        <w:rPr>
+          <w:rFonts w:ascii="Times New Roman" w:hAnsi="Times New Roman" w:cs="Times New Roman"/>
+          <w:sz w:val="24"/>
+          <w:szCs w:val="24"/>
+        </w:rPr>
+      </w:pPr>
+      <w:r>
+        <w:rPr>
+          <w:rFonts w:ascii="Times New Roman" w:hAnsi="Times New Roman" w:cs="Times New Roman"/>
+          <w:sz w:val="24"/>
+          <w:szCs w:val="24"/>
+        </w:rPr>
+        <w:br w:type="page"/>
+      </w:r>
     </w:p>
     <w:p>
       <w:pPr>
@@ -1754,11 +2339,128 @@
           <w:sz w:val="24"/>
           <w:szCs w:val="24"/>
         </w:rPr>
+        <w:lastRenderedPageBreak/>
+        <w:t>Test 2c</w:t>
+      </w:r>
+    </w:p>
+    <w:p>
+      <w:pPr>
+        <w:tabs>
+          <w:tab w:val="left" w:pos="1065"/>
+        </w:tabs>
+        <w:spacing w:after="0" w:line="240" w:lineRule="auto"/>
+        <w:rPr>
+          <w:rFonts w:ascii="Times New Roman" w:hAnsi="Times New Roman" w:cs="Times New Roman"/>
+          <w:sz w:val="24"/>
+          <w:szCs w:val="24"/>
+        </w:rPr>
+      </w:pPr>
+      <w:r>
+        <w:rPr>
+          <w:noProof/>
+        </w:rPr>
+        <w:drawing>
+          <wp:inline distT="0" distB="0" distL="0" distR="0" wp14:anchorId="0C6625AE" wp14:editId="45C03058">
+            <wp:extent cx="5800725" cy="7038975"/>
+            <wp:effectExtent l="0" t="0" r="9525" b="9525"/>
+            <wp:docPr id="6" name="Picture 6"/>
+            <wp:cNvGraphicFramePr>
+              <a:graphicFrameLocks xmlns:a="http://schemas.openxmlformats.org/drawingml/2006/main" noChangeAspect="1"/>
+            </wp:cNvGraphicFramePr>
+            <a:graphic xmlns:a="http://schemas.openxmlformats.org/drawingml/2006/main">
+              <a:graphicData uri="http://schemas.openxmlformats.org/drawingml/2006/picture">
+                <pic:pic xmlns:pic="http://schemas.openxmlformats.org/drawingml/2006/picture">
+                  <pic:nvPicPr>
+                    <pic:cNvPr id="0" name=""/>
+                    <pic:cNvPicPr/>
+                  </pic:nvPicPr>
+                  <pic:blipFill>
+                    <a:blip r:embed="rId13"/>
+                    <a:stretch>
+                      <a:fillRect/>
+                    </a:stretch>
+                  </pic:blipFill>
+                  <pic:spPr>
+                    <a:xfrm>
+                      <a:off x="0" y="0"/>
+                      <a:ext cx="5800725" cy="7038975"/>
+                    </a:xfrm>
+                    <a:prstGeom prst="rect">
+                      <a:avLst/>
+                    </a:prstGeom>
+                  </pic:spPr>
+                </pic:pic>
+              </a:graphicData>
+            </a:graphic>
+          </wp:inline>
+        </w:drawing>
+      </w:r>
+    </w:p>
+    <w:p>
+      <w:pPr>
+        <w:tabs>
+          <w:tab w:val="left" w:pos="1065"/>
+        </w:tabs>
+        <w:spacing w:after="0" w:line="240" w:lineRule="auto"/>
+        <w:rPr>
+          <w:rFonts w:ascii="Times New Roman" w:hAnsi="Times New Roman" w:cs="Times New Roman"/>
+          <w:sz w:val="24"/>
+          <w:szCs w:val="24"/>
+        </w:rPr>
+      </w:pPr>
+    </w:p>
+    <w:p>
+      <w:pPr>
+        <w:rPr>
+          <w:rFonts w:ascii="Times New Roman" w:hAnsi="Times New Roman" w:cs="Times New Roman"/>
+          <w:sz w:val="24"/>
+          <w:szCs w:val="24"/>
+        </w:rPr>
+      </w:pPr>
+      <w:r>
+        <w:rPr>
+          <w:rFonts w:ascii="Times New Roman" w:hAnsi="Times New Roman" w:cs="Times New Roman"/>
+          <w:sz w:val="24"/>
+          <w:szCs w:val="24"/>
+        </w:rPr>
+        <w:br w:type="page"/>
+      </w:r>
+    </w:p>
+    <w:p>
+      <w:pPr>
+        <w:tabs>
+          <w:tab w:val="left" w:pos="1065"/>
+        </w:tabs>
+        <w:spacing w:after="0" w:line="240" w:lineRule="auto"/>
+        <w:rPr>
+          <w:rFonts w:ascii="Times New Roman" w:hAnsi="Times New Roman" w:cs="Times New Roman"/>
+          <w:sz w:val="24"/>
+          <w:szCs w:val="24"/>
+        </w:rPr>
+      </w:pPr>
+      <w:r>
+        <w:rPr>
+          <w:rFonts w:ascii="Times New Roman" w:hAnsi="Times New Roman" w:cs="Times New Roman"/>
+          <w:sz w:val="24"/>
+          <w:szCs w:val="24"/>
+        </w:rPr>
+        <w:lastRenderedPageBreak/>
         <w:t>Test 3</w:t>
       </w:r>
-    </w:p>
-    <w:p>
-      <w:pPr>
+      <w:r>
+        <w:rPr>
+          <w:rFonts w:ascii="Times New Roman" w:hAnsi="Times New Roman" w:cs="Times New Roman"/>
+          <w:sz w:val="24"/>
+          <w:szCs w:val="24"/>
+        </w:rPr>
+        <w:t>a</w:t>
+      </w:r>
+    </w:p>
+    <w:p>
+      <w:pPr>
+        <w:tabs>
+          <w:tab w:val="left" w:pos="1065"/>
+        </w:tabs>
         <w:spacing w:after="0" w:line="240" w:lineRule="auto"/>
         <w:rPr>
           <w:rFonts w:ascii="Times New Roman" w:hAnsi="Times New Roman" w:cs="Times New Roman"/>
@@ -1766,9 +2468,69 @@
           <w:szCs w:val="24"/>
         </w:rPr>
       </w:pPr>
-    </w:p>
-    <w:p>
-      <w:pPr>
+      <w:r>
+        <w:rPr>
+          <w:noProof/>
+        </w:rPr>
+        <w:drawing>
+          <wp:inline distT="0" distB="0" distL="0" distR="0" wp14:anchorId="1EEAADCE" wp14:editId="2C1A7B59">
+            <wp:extent cx="5791200" cy="7029450"/>
+            <wp:effectExtent l="0" t="0" r="0" b="0"/>
+            <wp:docPr id="8" name="Picture 8"/>
+            <wp:cNvGraphicFramePr>
+              <a:graphicFrameLocks xmlns:a="http://schemas.openxmlformats.org/drawingml/2006/main" noChangeAspect="1"/>
+            </wp:cNvGraphicFramePr>
+            <a:graphic xmlns:a="http://schemas.openxmlformats.org/drawingml/2006/main">
+              <a:graphicData uri="http://schemas.openxmlformats.org/drawingml/2006/picture">
+                <pic:pic xmlns:pic="http://schemas.openxmlformats.org/drawingml/2006/picture">
+                  <pic:nvPicPr>
+                    <pic:cNvPr id="0" name=""/>
+                    <pic:cNvPicPr/>
+                  </pic:nvPicPr>
+                  <pic:blipFill>
+                    <a:blip r:embed="rId14"/>
+                    <a:stretch>
+                      <a:fillRect/>
+                    </a:stretch>
+                  </pic:blipFill>
+                  <pic:spPr>
+                    <a:xfrm>
+                      <a:off x="0" y="0"/>
+                      <a:ext cx="5791200" cy="7029450"/>
+                    </a:xfrm>
+                    <a:prstGeom prst="rect">
+                      <a:avLst/>
+                    </a:prstGeom>
+                  </pic:spPr>
+                </pic:pic>
+              </a:graphicData>
+            </a:graphic>
+          </wp:inline>
+        </w:drawing>
+      </w:r>
+    </w:p>
+    <w:p>
+      <w:pPr>
+        <w:rPr>
+          <w:rFonts w:ascii="Times New Roman" w:hAnsi="Times New Roman" w:cs="Times New Roman"/>
+          <w:sz w:val="24"/>
+          <w:szCs w:val="24"/>
+        </w:rPr>
+      </w:pPr>
+      <w:r>
+        <w:rPr>
+          <w:rFonts w:ascii="Times New Roman" w:hAnsi="Times New Roman" w:cs="Times New Roman"/>
+          <w:sz w:val="24"/>
+          <w:szCs w:val="24"/>
+        </w:rPr>
+        <w:br w:type="page"/>
+      </w:r>
+    </w:p>
+    <w:p>
+      <w:pPr>
+        <w:tabs>
+          <w:tab w:val="left" w:pos="1065"/>
+        </w:tabs>
         <w:spacing w:after="0" w:line="240" w:lineRule="auto"/>
         <w:rPr>
           <w:rFonts w:ascii="Times New Roman" w:hAnsi="Times New Roman" w:cs="Times New Roman"/>
@@ -1782,8 +2544,106 @@
           <w:sz w:val="24"/>
           <w:szCs w:val="24"/>
         </w:rPr>
+        <w:lastRenderedPageBreak/>
+        <w:t>Test 3b</w:t>
+      </w:r>
+    </w:p>
+    <w:p>
+      <w:pPr>
+        <w:tabs>
+          <w:tab w:val="left" w:pos="1065"/>
+        </w:tabs>
+        <w:spacing w:after="0" w:line="240" w:lineRule="auto"/>
+        <w:rPr>
+          <w:rFonts w:ascii="Times New Roman" w:hAnsi="Times New Roman" w:cs="Times New Roman"/>
+          <w:sz w:val="24"/>
+          <w:szCs w:val="24"/>
+        </w:rPr>
+      </w:pPr>
+      <w:r>
+        <w:rPr>
+          <w:noProof/>
+        </w:rPr>
+        <w:drawing>
+          <wp:inline distT="0" distB="0" distL="0" distR="0" wp14:anchorId="73289C81" wp14:editId="7808F633">
+            <wp:extent cx="5791200" cy="7029450"/>
+            <wp:effectExtent l="0" t="0" r="0" b="0"/>
+            <wp:docPr id="9" name="Picture 9"/>
+            <wp:cNvGraphicFramePr>
+              <a:graphicFrameLocks xmlns:a="http://schemas.openxmlformats.org/drawingml/2006/main" noChangeAspect="1"/>
+            </wp:cNvGraphicFramePr>
+            <a:graphic xmlns:a="http://schemas.openxmlformats.org/drawingml/2006/main">
+              <a:graphicData uri="http://schemas.openxmlformats.org/drawingml/2006/picture">
+                <pic:pic xmlns:pic="http://schemas.openxmlformats.org/drawingml/2006/picture">
+                  <pic:nvPicPr>
+                    <pic:cNvPr id="0" name=""/>
+                    <pic:cNvPicPr/>
+                  </pic:nvPicPr>
+                  <pic:blipFill>
+                    <a:blip r:embed="rId15"/>
+                    <a:stretch>
+                      <a:fillRect/>
+                    </a:stretch>
+                  </pic:blipFill>
+                  <pic:spPr>
+                    <a:xfrm>
+                      <a:off x="0" y="0"/>
+                      <a:ext cx="5791200" cy="7029450"/>
+                    </a:xfrm>
+                    <a:prstGeom prst="rect">
+                      <a:avLst/>
+                    </a:prstGeom>
+                  </pic:spPr>
+                </pic:pic>
+              </a:graphicData>
+            </a:graphic>
+          </wp:inline>
+        </w:drawing>
+      </w:r>
+    </w:p>
+    <w:p>
+      <w:pPr>
+        <w:rPr>
+          <w:rFonts w:ascii="Times New Roman" w:hAnsi="Times New Roman" w:cs="Times New Roman"/>
+          <w:sz w:val="24"/>
+          <w:szCs w:val="24"/>
+        </w:rPr>
+      </w:pPr>
+      <w:r>
+        <w:rPr>
+          <w:rFonts w:ascii="Times New Roman" w:hAnsi="Times New Roman" w:cs="Times New Roman"/>
+          <w:sz w:val="24"/>
+          <w:szCs w:val="24"/>
+        </w:rPr>
+        <w:br w:type="page"/>
+      </w:r>
+    </w:p>
+    <w:p>
+      <w:pPr>
+        <w:spacing w:after="0" w:line="240" w:lineRule="auto"/>
+        <w:rPr>
+          <w:rFonts w:ascii="Times New Roman" w:hAnsi="Times New Roman" w:cs="Times New Roman"/>
+          <w:sz w:val="24"/>
+          <w:szCs w:val="24"/>
+        </w:rPr>
+      </w:pPr>
+      <w:r>
+        <w:rPr>
+          <w:rFonts w:ascii="Times New Roman" w:hAnsi="Times New Roman" w:cs="Times New Roman"/>
+          <w:sz w:val="24"/>
+          <w:szCs w:val="24"/>
+        </w:rPr>
+        <w:lastRenderedPageBreak/>
         <w:t>Test 4</w:t>
       </w:r>
+      <w:r>
+        <w:rPr>
+          <w:rFonts w:ascii="Times New Roman" w:hAnsi="Times New Roman" w:cs="Times New Roman"/>
+          <w:sz w:val="24"/>
+          <w:szCs w:val="24"/>
+        </w:rPr>
+        <w:t>a</w:t>
+      </w:r>
     </w:p>
     <w:p>
       <w:pPr>
@@ -1794,6 +2654,63 @@
           <w:szCs w:val="24"/>
         </w:rPr>
       </w:pPr>
+      <w:r>
+        <w:rPr>
+          <w:noProof/>
+        </w:rPr>
+        <w:drawing>
+          <wp:inline distT="0" distB="0" distL="0" distR="0" wp14:anchorId="0E2B1F16" wp14:editId="2754349C">
+            <wp:extent cx="5810250" cy="7048500"/>
+            <wp:effectExtent l="0" t="0" r="0" b="0"/>
+            <wp:docPr id="10" name="Picture 10"/>
+            <wp:cNvGraphicFramePr>
+              <a:graphicFrameLocks xmlns:a="http://schemas.openxmlformats.org/drawingml/2006/main" noChangeAspect="1"/>
+            </wp:cNvGraphicFramePr>
+            <a:graphic xmlns:a="http://schemas.openxmlformats.org/drawingml/2006/main">
+              <a:graphicData uri="http://schemas.openxmlformats.org/drawingml/2006/picture">
+                <pic:pic xmlns:pic="http://schemas.openxmlformats.org/drawingml/2006/picture">
+                  <pic:nvPicPr>
+                    <pic:cNvPr id="0" name=""/>
+                    <pic:cNvPicPr/>
+                  </pic:nvPicPr>
+                  <pic:blipFill>
+                    <a:blip r:embed="rId16"/>
+                    <a:stretch>
+                      <a:fillRect/>
+                    </a:stretch>
+                  </pic:blipFill>
+                  <pic:spPr>
+                    <a:xfrm>
+                      <a:off x="0" y="0"/>
+                      <a:ext cx="5810250" cy="7048500"/>
+                    </a:xfrm>
+                    <a:prstGeom prst="rect">
+                      <a:avLst/>
+                    </a:prstGeom>
+                  </pic:spPr>
+                </pic:pic>
+              </a:graphicData>
+            </a:graphic>
+          </wp:inline>
+        </w:drawing>
+      </w:r>
+    </w:p>
+    <w:p>
+      <w:pPr>
+        <w:rPr>
+          <w:rFonts w:ascii="Times New Roman" w:hAnsi="Times New Roman" w:cs="Times New Roman"/>
+          <w:sz w:val="24"/>
+          <w:szCs w:val="24"/>
+        </w:rPr>
+      </w:pPr>
+      <w:r>
+        <w:rPr>
+          <w:rFonts w:ascii="Times New Roman" w:hAnsi="Times New Roman" w:cs="Times New Roman"/>
+          <w:sz w:val="24"/>
+          <w:szCs w:val="24"/>
+        </w:rPr>
+        <w:br w:type="page"/>
+      </w:r>
     </w:p>
     <w:p>
       <w:pPr>
@@ -1810,8 +2727,103 @@
           <w:sz w:val="24"/>
           <w:szCs w:val="24"/>
         </w:rPr>
+        <w:lastRenderedPageBreak/>
+        <w:t>Test 4b</w:t>
+      </w:r>
+    </w:p>
+    <w:p>
+      <w:pPr>
+        <w:spacing w:after="0" w:line="240" w:lineRule="auto"/>
+        <w:rPr>
+          <w:rFonts w:ascii="Times New Roman" w:hAnsi="Times New Roman" w:cs="Times New Roman"/>
+          <w:sz w:val="24"/>
+          <w:szCs w:val="24"/>
+        </w:rPr>
+      </w:pPr>
+      <w:r>
+        <w:rPr>
+          <w:noProof/>
+        </w:rPr>
+        <w:drawing>
+          <wp:inline distT="0" distB="0" distL="0" distR="0" wp14:anchorId="5FECCE8A" wp14:editId="1ABC6FBC">
+            <wp:extent cx="5791200" cy="7029450"/>
+            <wp:effectExtent l="0" t="0" r="0" b="0"/>
+            <wp:docPr id="11" name="Picture 11"/>
+            <wp:cNvGraphicFramePr>
+              <a:graphicFrameLocks xmlns:a="http://schemas.openxmlformats.org/drawingml/2006/main" noChangeAspect="1"/>
+            </wp:cNvGraphicFramePr>
+            <a:graphic xmlns:a="http://schemas.openxmlformats.org/drawingml/2006/main">
+              <a:graphicData uri="http://schemas.openxmlformats.org/drawingml/2006/picture">
+                <pic:pic xmlns:pic="http://schemas.openxmlformats.org/drawingml/2006/picture">
+                  <pic:nvPicPr>
+                    <pic:cNvPr id="0" name=""/>
+                    <pic:cNvPicPr/>
+                  </pic:nvPicPr>
+                  <pic:blipFill>
+                    <a:blip r:embed="rId17"/>
+                    <a:stretch>
+                      <a:fillRect/>
+                    </a:stretch>
+                  </pic:blipFill>
+                  <pic:spPr>
+                    <a:xfrm>
+                      <a:off x="0" y="0"/>
+                      <a:ext cx="5791200" cy="7029450"/>
+                    </a:xfrm>
+                    <a:prstGeom prst="rect">
+                      <a:avLst/>
+                    </a:prstGeom>
+                  </pic:spPr>
+                </pic:pic>
+              </a:graphicData>
+            </a:graphic>
+          </wp:inline>
+        </w:drawing>
+      </w:r>
+    </w:p>
+    <w:p>
+      <w:pPr>
+        <w:rPr>
+          <w:rFonts w:ascii="Times New Roman" w:hAnsi="Times New Roman" w:cs="Times New Roman"/>
+          <w:sz w:val="24"/>
+          <w:szCs w:val="24"/>
+        </w:rPr>
+      </w:pPr>
+      <w:r>
+        <w:rPr>
+          <w:rFonts w:ascii="Times New Roman" w:hAnsi="Times New Roman" w:cs="Times New Roman"/>
+          <w:sz w:val="24"/>
+          <w:szCs w:val="24"/>
+        </w:rPr>
+        <w:br w:type="page"/>
+      </w:r>
+    </w:p>
+    <w:p>
+      <w:pPr>
+        <w:spacing w:after="0" w:line="240" w:lineRule="auto"/>
+        <w:rPr>
+          <w:rFonts w:ascii="Times New Roman" w:hAnsi="Times New Roman" w:cs="Times New Roman"/>
+          <w:sz w:val="24"/>
+          <w:szCs w:val="24"/>
+        </w:rPr>
+      </w:pPr>
+      <w:r>
+        <w:rPr>
+          <w:rFonts w:ascii="Times New Roman" w:hAnsi="Times New Roman" w:cs="Times New Roman"/>
+          <w:sz w:val="24"/>
+          <w:szCs w:val="24"/>
+        </w:rPr>
+        <w:lastRenderedPageBreak/>
         <w:t>Test 5</w:t>
       </w:r>
+      <w:r>
+        <w:rPr>
+          <w:rFonts w:ascii="Times New Roman" w:hAnsi="Times New Roman" w:cs="Times New Roman"/>
+          <w:sz w:val="24"/>
+          <w:szCs w:val="24"/>
+        </w:rPr>
+        <w:t>a</w:t>
+      </w:r>
     </w:p>
     <w:p>
       <w:pPr>
@@ -1822,6 +2834,63 @@
           <w:szCs w:val="24"/>
         </w:rPr>
       </w:pPr>
+      <w:r>
+        <w:rPr>
+          <w:noProof/>
+        </w:rPr>
+        <w:drawing>
+          <wp:inline distT="0" distB="0" distL="0" distR="0" wp14:anchorId="26AE6E58" wp14:editId="0CCBE7FC">
+            <wp:extent cx="5791200" cy="7029450"/>
+            <wp:effectExtent l="0" t="0" r="0" b="0"/>
+            <wp:docPr id="12" name="Picture 12"/>
+            <wp:cNvGraphicFramePr>
+              <a:graphicFrameLocks xmlns:a="http://schemas.openxmlformats.org/drawingml/2006/main" noChangeAspect="1"/>
+            </wp:cNvGraphicFramePr>
+            <a:graphic xmlns:a="http://schemas.openxmlformats.org/drawingml/2006/main">
+              <a:graphicData uri="http://schemas.openxmlformats.org/drawingml/2006/picture">
+                <pic:pic xmlns:pic="http://schemas.openxmlformats.org/drawingml/2006/picture">
+                  <pic:nvPicPr>
+                    <pic:cNvPr id="0" name=""/>
+                    <pic:cNvPicPr/>
+                  </pic:nvPicPr>
+                  <pic:blipFill>
+                    <a:blip r:embed="rId18"/>
+                    <a:stretch>
+                      <a:fillRect/>
+                    </a:stretch>
+                  </pic:blipFill>
+                  <pic:spPr>
+                    <a:xfrm>
+                      <a:off x="0" y="0"/>
+                      <a:ext cx="5791200" cy="7029450"/>
+                    </a:xfrm>
+                    <a:prstGeom prst="rect">
+                      <a:avLst/>
+                    </a:prstGeom>
+                  </pic:spPr>
+                </pic:pic>
+              </a:graphicData>
+            </a:graphic>
+          </wp:inline>
+        </w:drawing>
+      </w:r>
+    </w:p>
+    <w:p>
+      <w:pPr>
+        <w:rPr>
+          <w:rFonts w:ascii="Times New Roman" w:hAnsi="Times New Roman" w:cs="Times New Roman"/>
+          <w:sz w:val="24"/>
+          <w:szCs w:val="24"/>
+        </w:rPr>
+      </w:pPr>
+      <w:r>
+        <w:rPr>
+          <w:rFonts w:ascii="Times New Roman" w:hAnsi="Times New Roman" w:cs="Times New Roman"/>
+          <w:sz w:val="24"/>
+          <w:szCs w:val="24"/>
+        </w:rPr>
+        <w:br w:type="page"/>
+      </w:r>
     </w:p>
     <w:p>
       <w:pPr>
@@ -1838,6 +2907,103 @@
           <w:sz w:val="24"/>
           <w:szCs w:val="24"/>
         </w:rPr>
+        <w:lastRenderedPageBreak/>
+        <w:t>Test 5b</w:t>
+      </w:r>
+    </w:p>
+    <w:p>
+      <w:pPr>
+        <w:spacing w:after="0" w:line="240" w:lineRule="auto"/>
+        <w:rPr>
+          <w:rFonts w:ascii="Times New Roman" w:hAnsi="Times New Roman" w:cs="Times New Roman"/>
+          <w:sz w:val="24"/>
+          <w:szCs w:val="24"/>
+        </w:rPr>
+      </w:pPr>
+      <w:r>
+        <w:rPr>
+          <w:noProof/>
+        </w:rPr>
+        <w:drawing>
+          <wp:inline distT="0" distB="0" distL="0" distR="0" wp14:anchorId="28B8E232" wp14:editId="57CA5993">
+            <wp:extent cx="5810250" cy="7038975"/>
+            <wp:effectExtent l="0" t="0" r="0" b="9525"/>
+            <wp:docPr id="13" name="Picture 13"/>
+            <wp:cNvGraphicFramePr>
+              <a:graphicFrameLocks xmlns:a="http://schemas.openxmlformats.org/drawingml/2006/main" noChangeAspect="1"/>
+            </wp:cNvGraphicFramePr>
+            <a:graphic xmlns:a="http://schemas.openxmlformats.org/drawingml/2006/main">
+              <a:graphicData uri="http://schemas.openxmlformats.org/drawingml/2006/picture">
+                <pic:pic xmlns:pic="http://schemas.openxmlformats.org/drawingml/2006/picture">
+                  <pic:nvPicPr>
+                    <pic:cNvPr id="0" name=""/>
+                    <pic:cNvPicPr/>
+                  </pic:nvPicPr>
+                  <pic:blipFill>
+                    <a:blip r:embed="rId19"/>
+                    <a:stretch>
+                      <a:fillRect/>
+                    </a:stretch>
+                  </pic:blipFill>
+                  <pic:spPr>
+                    <a:xfrm>
+                      <a:off x="0" y="0"/>
+                      <a:ext cx="5810250" cy="7038975"/>
+                    </a:xfrm>
+                    <a:prstGeom prst="rect">
+                      <a:avLst/>
+                    </a:prstGeom>
+                  </pic:spPr>
+                </pic:pic>
+              </a:graphicData>
+            </a:graphic>
+          </wp:inline>
+        </w:drawing>
+      </w:r>
+    </w:p>
+    <w:p>
+      <w:pPr>
+        <w:spacing w:after="0" w:line="240" w:lineRule="auto"/>
+        <w:rPr>
+          <w:rFonts w:ascii="Times New Roman" w:hAnsi="Times New Roman" w:cs="Times New Roman"/>
+          <w:sz w:val="24"/>
+          <w:szCs w:val="24"/>
+        </w:rPr>
+      </w:pPr>
+    </w:p>
+    <w:p>
+      <w:pPr>
+        <w:rPr>
+          <w:rFonts w:ascii="Times New Roman" w:hAnsi="Times New Roman" w:cs="Times New Roman"/>
+          <w:sz w:val="24"/>
+          <w:szCs w:val="24"/>
+        </w:rPr>
+      </w:pPr>
+      <w:r>
+        <w:rPr>
+          <w:rFonts w:ascii="Times New Roman" w:hAnsi="Times New Roman" w:cs="Times New Roman"/>
+          <w:sz w:val="24"/>
+          <w:szCs w:val="24"/>
+        </w:rPr>
+        <w:br w:type="page"/>
+      </w:r>
+    </w:p>
+    <w:p>
+      <w:pPr>
+        <w:spacing w:after="0" w:line="240" w:lineRule="auto"/>
+        <w:rPr>
+          <w:rFonts w:ascii="Times New Roman" w:hAnsi="Times New Roman" w:cs="Times New Roman"/>
+          <w:sz w:val="24"/>
+          <w:szCs w:val="24"/>
+        </w:rPr>
+      </w:pPr>
+      <w:r>
+        <w:rPr>
+          <w:rFonts w:ascii="Times New Roman" w:hAnsi="Times New Roman" w:cs="Times New Roman"/>
+          <w:sz w:val="24"/>
+          <w:szCs w:val="24"/>
+        </w:rPr>
+        <w:lastRenderedPageBreak/>
         <w:t>Test 6</w:t>
       </w:r>
     </w:p>
@@ -1850,6 +3016,63 @@
           <w:szCs w:val="24"/>
         </w:rPr>
       </w:pPr>
+      <w:r>
+        <w:rPr>
+          <w:noProof/>
+        </w:rPr>
+        <w:drawing>
+          <wp:inline distT="0" distB="0" distL="0" distR="0" wp14:anchorId="6BDB6367" wp14:editId="5A81528A">
+            <wp:extent cx="5791200" cy="7029450"/>
+            <wp:effectExtent l="0" t="0" r="0" b="0"/>
+            <wp:docPr id="14" name="Picture 14"/>
+            <wp:cNvGraphicFramePr>
+              <a:graphicFrameLocks xmlns:a="http://schemas.openxmlformats.org/drawingml/2006/main" noChangeAspect="1"/>
+            </wp:cNvGraphicFramePr>
+            <a:graphic xmlns:a="http://schemas.openxmlformats.org/drawingml/2006/main">
+              <a:graphicData uri="http://schemas.openxmlformats.org/drawingml/2006/picture">
+                <pic:pic xmlns:pic="http://schemas.openxmlformats.org/drawingml/2006/picture">
+                  <pic:nvPicPr>
+                    <pic:cNvPr id="0" name=""/>
+                    <pic:cNvPicPr/>
+                  </pic:nvPicPr>
+                  <pic:blipFill>
+                    <a:blip r:embed="rId20"/>
+                    <a:stretch>
+                      <a:fillRect/>
+                    </a:stretch>
+                  </pic:blipFill>
+                  <pic:spPr>
+                    <a:xfrm>
+                      <a:off x="0" y="0"/>
+                      <a:ext cx="5791200" cy="7029450"/>
+                    </a:xfrm>
+                    <a:prstGeom prst="rect">
+                      <a:avLst/>
+                    </a:prstGeom>
+                  </pic:spPr>
+                </pic:pic>
+              </a:graphicData>
+            </a:graphic>
+          </wp:inline>
+        </w:drawing>
+      </w:r>
+    </w:p>
+    <w:p>
+      <w:pPr>
+        <w:rPr>
+          <w:rFonts w:ascii="Times New Roman" w:hAnsi="Times New Roman" w:cs="Times New Roman"/>
+          <w:sz w:val="24"/>
+          <w:szCs w:val="24"/>
+        </w:rPr>
+      </w:pPr>
+      <w:r>
+        <w:rPr>
+          <w:rFonts w:ascii="Times New Roman" w:hAnsi="Times New Roman" w:cs="Times New Roman"/>
+          <w:sz w:val="24"/>
+          <w:szCs w:val="24"/>
+        </w:rPr>
+        <w:br w:type="page"/>
+      </w:r>
     </w:p>
     <w:p>
       <w:pPr>
@@ -1866,6 +3089,7 @@
           <w:sz w:val="24"/>
           <w:szCs w:val="24"/>
         </w:rPr>
+        <w:lastRenderedPageBreak/>
         <w:t>Test 7</w:t>
       </w:r>
       <w:r>
@@ -1886,6 +3110,73 @@
           <w:szCs w:val="24"/>
         </w:rPr>
       </w:pPr>
+      <w:r>
+        <w:rPr>
+          <w:noProof/>
+        </w:rPr>
+        <w:drawing>
+          <wp:inline distT="0" distB="0" distL="0" distR="0" wp14:anchorId="682790E3" wp14:editId="50EE4442">
+            <wp:extent cx="5781675" cy="7019925"/>
+            <wp:effectExtent l="0" t="0" r="9525" b="9525"/>
+            <wp:docPr id="15" name="Picture 15"/>
+            <wp:cNvGraphicFramePr>
+              <a:graphicFrameLocks xmlns:a="http://schemas.openxmlformats.org/drawingml/2006/main" noChangeAspect="1"/>
+            </wp:cNvGraphicFramePr>
+            <a:graphic xmlns:a="http://schemas.openxmlformats.org/drawingml/2006/main">
+              <a:graphicData uri="http://schemas.openxmlformats.org/drawingml/2006/picture">
+                <pic:pic xmlns:pic="http://schemas.openxmlformats.org/drawingml/2006/picture">
+                  <pic:nvPicPr>
+                    <pic:cNvPr id="0" name=""/>
+                    <pic:cNvPicPr/>
+                  </pic:nvPicPr>
+                  <pic:blipFill>
+                    <a:blip r:embed="rId21"/>
+                    <a:stretch>
+                      <a:fillRect/>
+                    </a:stretch>
+                  </pic:blipFill>
+                  <pic:spPr>
+                    <a:xfrm>
+                      <a:off x="0" y="0"/>
+                      <a:ext cx="5781675" cy="7019925"/>
+                    </a:xfrm>
+                    <a:prstGeom prst="rect">
+                      <a:avLst/>
+                    </a:prstGeom>
+                  </pic:spPr>
+                </pic:pic>
+              </a:graphicData>
+            </a:graphic>
+          </wp:inline>
+        </w:drawing>
+      </w:r>
+    </w:p>
+    <w:p>
+      <w:pPr>
+        <w:spacing w:after="0" w:line="240" w:lineRule="auto"/>
+        <w:rPr>
+          <w:rFonts w:ascii="Times New Roman" w:hAnsi="Times New Roman" w:cs="Times New Roman"/>
+          <w:sz w:val="24"/>
+          <w:szCs w:val="24"/>
+        </w:rPr>
+      </w:pPr>
+    </w:p>
+    <w:p>
+      <w:pPr>
+        <w:rPr>
+          <w:rFonts w:ascii="Times New Roman" w:hAnsi="Times New Roman" w:cs="Times New Roman"/>
+          <w:sz w:val="24"/>
+          <w:szCs w:val="24"/>
+        </w:rPr>
+      </w:pPr>
+      <w:r>
+        <w:rPr>
+          <w:rFonts w:ascii="Times New Roman" w:hAnsi="Times New Roman" w:cs="Times New Roman"/>
+          <w:sz w:val="24"/>
+          <w:szCs w:val="24"/>
+        </w:rPr>
+        <w:br w:type="page"/>
+      </w:r>
     </w:p>
     <w:p>
       <w:pPr>
@@ -1905,80 +3196,65 @@
           <w:sz w:val="24"/>
           <w:szCs w:val="24"/>
         </w:rPr>
+        <w:lastRenderedPageBreak/>
         <w:t>Test 8</w:t>
       </w:r>
     </w:p>
     <w:p>
       <w:pPr>
-        <w:spacing w:after="0"/>
-        <w:rPr>
-          <w:rFonts w:ascii="Times New Roman" w:hAnsi="Times New Roman" w:cs="Times New Roman"/>
-          <w:sz w:val="24"/>
-          <w:szCs w:val="24"/>
-        </w:rPr>
-      </w:pPr>
-    </w:p>
-    <w:p>
-      <w:pPr>
-        <w:spacing w:after="0" w:line="240" w:lineRule="auto"/>
-        <w:rPr>
-          <w:rFonts w:ascii="Times New Roman" w:hAnsi="Times New Roman" w:cs="Times New Roman"/>
-          <w:sz w:val="24"/>
-          <w:szCs w:val="24"/>
-        </w:rPr>
-      </w:pPr>
-      <w:r>
-        <w:rPr>
-          <w:rFonts w:ascii="Times New Roman" w:hAnsi="Times New Roman" w:cs="Times New Roman"/>
-          <w:sz w:val="24"/>
-          <w:szCs w:val="24"/>
-        </w:rPr>
-        <w:t>Test 9</w:t>
-      </w:r>
-    </w:p>
-    <w:p>
-      <w:pPr>
-        <w:spacing w:after="0" w:line="240" w:lineRule="auto"/>
-        <w:rPr>
-          <w:rFonts w:ascii="Times New Roman" w:hAnsi="Times New Roman" w:cs="Times New Roman"/>
-          <w:sz w:val="24"/>
-          <w:szCs w:val="24"/>
-        </w:rPr>
-      </w:pPr>
-    </w:p>
-    <w:p>
-      <w:pPr>
-        <w:spacing w:after="0" w:line="240" w:lineRule="auto"/>
-        <w:rPr>
-          <w:rFonts w:ascii="Times New Roman" w:hAnsi="Times New Roman" w:cs="Times New Roman"/>
-          <w:sz w:val="24"/>
-          <w:szCs w:val="24"/>
-        </w:rPr>
-      </w:pPr>
-      <w:r>
-        <w:rPr>
-          <w:rFonts w:ascii="Times New Roman" w:hAnsi="Times New Roman" w:cs="Times New Roman"/>
-          <w:sz w:val="24"/>
-          <w:szCs w:val="24"/>
-        </w:rPr>
-        <w:t>Test 10</w:t>
+        <w:spacing w:after="0" w:line="360" w:lineRule="auto"/>
+        <w:rPr>
+          <w:rFonts w:ascii="Times New Roman" w:hAnsi="Times New Roman" w:cs="Times New Roman"/>
+          <w:sz w:val="24"/>
+          <w:szCs w:val="24"/>
+        </w:rPr>
+      </w:pPr>
+      <w:r>
+        <w:rPr>
+          <w:noProof/>
+        </w:rPr>
+        <w:drawing>
+          <wp:inline distT="0" distB="0" distL="0" distR="0" wp14:anchorId="14FF6DE9" wp14:editId="26283001">
+            <wp:extent cx="5781675" cy="7019925"/>
+            <wp:effectExtent l="0" t="0" r="9525" b="9525"/>
+            <wp:docPr id="16" name="Picture 16"/>
+            <wp:cNvGraphicFramePr>
+              <a:graphicFrameLocks xmlns:a="http://schemas.openxmlformats.org/drawingml/2006/main" noChangeAspect="1"/>
+            </wp:cNvGraphicFramePr>
+            <a:graphic xmlns:a="http://schemas.openxmlformats.org/drawingml/2006/main">
+              <a:graphicData uri="http://schemas.openxmlformats.org/drawingml/2006/picture">
+                <pic:pic xmlns:pic="http://schemas.openxmlformats.org/drawingml/2006/picture">
+                  <pic:nvPicPr>
+                    <pic:cNvPr id="0" name=""/>
+                    <pic:cNvPicPr/>
+                  </pic:nvPicPr>
+                  <pic:blipFill>
+                    <a:blip r:embed="rId22"/>
+                    <a:stretch>
+                      <a:fillRect/>
+                    </a:stretch>
+                  </pic:blipFill>
+                  <pic:spPr>
+                    <a:xfrm>
+                      <a:off x="0" y="0"/>
+                      <a:ext cx="5781675" cy="7019925"/>
+                    </a:xfrm>
+                    <a:prstGeom prst="rect">
+                      <a:avLst/>
+                    </a:prstGeom>
+                  </pic:spPr>
+                </pic:pic>
+              </a:graphicData>
+            </a:graphic>
+          </wp:inline>
+        </w:drawing>
       </w:r>
       <w:bookmarkStart w:id="0" w:name="_GoBack"/>
       <w:bookmarkEnd w:id="0"/>
     </w:p>
-    <w:p>
-      <w:pPr>
-        <w:spacing w:after="0" w:line="360" w:lineRule="auto"/>
-        <w:rPr>
-          <w:rFonts w:ascii="Times New Roman" w:hAnsi="Times New Roman" w:cs="Times New Roman"/>
-          <w:sz w:val="24"/>
-          <w:szCs w:val="24"/>
-        </w:rPr>
-      </w:pPr>
-    </w:p>
     <w:sectPr>
-      <w:headerReference w:type="default" r:id="rId9"/>
-      <w:headerReference w:type="first" r:id="rId10"/>
+      <w:headerReference w:type="default" r:id="rId23"/>
+      <w:headerReference w:type="first" r:id="rId24"/>
       <w:pgSz w:w="12240" w:h="15840"/>
       <w:pgMar w:top="1440" w:right="1440" w:bottom="1440" w:left="1440" w:header="720" w:footer="720" w:gutter="0"/>
       <w:cols w:space="720"/>
@@ -2572,7 +3848,7 @@
   <w:style w:type="paragraph" w:default="1" w:styleId="Normal">
     <w:name w:val="Normal"/>
     <w:qFormat/>
-    <w:rsid w:val="00AF23CA"/>
+    <w:rsid w:val="00403461"/>
   </w:style>
   <w:style w:type="character" w:default="1" w:styleId="DefaultParagraphFont">
     <w:name w:val="Default Paragraph Font"/>
@@ -2868,7 +4144,7 @@
   <w:style w:type="paragraph" w:default="1" w:styleId="Normal">
     <w:name w:val="Normal"/>
     <w:qFormat/>
-    <w:rsid w:val="00AF23CA"/>
+    <w:rsid w:val="00403461"/>
   </w:style>
   <w:style w:type="character" w:default="1" w:styleId="DefaultParagraphFont">
     <w:name w:val="Default Paragraph Font"/>
@@ -3294,7 +4570,7 @@
   <a:extraClrSchemeLst/>
   <a:extLst>
     <a:ext uri="{05A4C25C-085E-4340-85A3-A5531E510DB2}">
-      <thm15:themeFamily xmlns="" xmlns:thm15="http://schemas.microsoft.com/office/thememl/2012/main" name="Office Theme" id="{62F939B6-93AF-4DB8-9C6B-D6C7DFDC589F}" vid="{4A3C46E8-61CC-4603-A589-7422A47A8E4A}"/>
+      <thm15:themeFamily xmlns:thm15="http://schemas.microsoft.com/office/thememl/2012/main" xmlns="" name="Office Theme" id="{62F939B6-93AF-4DB8-9C6B-D6C7DFDC589F}" vid="{4A3C46E8-61CC-4603-A589-7422A47A8E4A}"/>
     </a:ext>
   </a:extLst>
 </a:theme>

</xml_diff>

<commit_message>
Modify Project_4: writeup, zip 1st submission
</commit_message>
<xml_diff>
--- a/Projects/Project_4/writeup.docx
+++ b/Projects/Project_4/writeup.docx
@@ -54,9 +54,9 @@
       <w:pPr>
         <w:spacing w:line="360" w:lineRule="auto"/>
         <w:rPr>
-          <w:rFonts w:ascii="Times New Roman" w:hAnsi="Times New Roman" w:cs="Times New Roman"/>
-          <w:sz w:val="24"/>
-          <w:szCs w:val="24"/>
+          <w:rFonts w:ascii="Times New Roman" w:hAnsi="Times New Roman"/>
+          <w:sz w:val="24"/>
+          <w:szCs w:val="20"/>
         </w:rPr>
       </w:pPr>
       <w:r>
@@ -91,16 +91,903 @@
         </w:rPr>
         <w:t xml:space="preserve">, </w:t>
       </w:r>
+      <w:r>
+        <w:rPr>
+          <w:rFonts w:ascii="Times New Roman" w:hAnsi="Times New Roman" w:cs="Times New Roman"/>
+          <w:sz w:val="24"/>
+          <w:szCs w:val="24"/>
+        </w:rPr>
+        <w:t xml:space="preserve">I was tasked with creating three classes that are needed for the provided JavaFX GUI to function. The three classes are: </w:t>
+      </w:r>
+      <w:proofErr w:type="spellStart"/>
+      <w:r>
+        <w:rPr>
+          <w:rFonts w:ascii="Times New Roman" w:hAnsi="Times New Roman" w:cs="Times New Roman"/>
+          <w:sz w:val="24"/>
+          <w:szCs w:val="24"/>
+        </w:rPr>
+        <w:t>CourseDBElement</w:t>
+      </w:r>
+      <w:proofErr w:type="spellEnd"/>
+      <w:r>
+        <w:rPr>
+          <w:rFonts w:ascii="Times New Roman" w:hAnsi="Times New Roman" w:cs="Times New Roman"/>
+          <w:sz w:val="24"/>
+          <w:szCs w:val="24"/>
+        </w:rPr>
+        <w:t xml:space="preserve">, </w:t>
+      </w:r>
+      <w:proofErr w:type="spellStart"/>
+      <w:r>
+        <w:rPr>
+          <w:rFonts w:ascii="Times New Roman" w:hAnsi="Times New Roman" w:cs="Times New Roman"/>
+          <w:sz w:val="24"/>
+          <w:szCs w:val="24"/>
+        </w:rPr>
+        <w:t>CourseDBStructure</w:t>
+      </w:r>
+      <w:proofErr w:type="spellEnd"/>
+      <w:r>
+        <w:rPr>
+          <w:rFonts w:ascii="Times New Roman" w:hAnsi="Times New Roman" w:cs="Times New Roman"/>
+          <w:sz w:val="24"/>
+          <w:szCs w:val="24"/>
+        </w:rPr>
+        <w:t xml:space="preserve">, </w:t>
+      </w:r>
+      <w:r>
+        <w:rPr>
+          <w:rFonts w:ascii="Times New Roman" w:hAnsi="Times New Roman" w:cs="Times New Roman"/>
+          <w:sz w:val="24"/>
+          <w:szCs w:val="24"/>
+        </w:rPr>
+        <w:t xml:space="preserve">and </w:t>
+      </w:r>
+      <w:proofErr w:type="spellStart"/>
+      <w:r>
+        <w:rPr>
+          <w:rFonts w:ascii="Times New Roman" w:hAnsi="Times New Roman" w:cs="Times New Roman"/>
+          <w:sz w:val="24"/>
+          <w:szCs w:val="24"/>
+        </w:rPr>
+        <w:t>CourseDBManager</w:t>
+      </w:r>
+      <w:proofErr w:type="spellEnd"/>
+      <w:r>
+        <w:rPr>
+          <w:rFonts w:ascii="Times New Roman" w:hAnsi="Times New Roman" w:cs="Times New Roman"/>
+          <w:sz w:val="24"/>
+          <w:szCs w:val="24"/>
+        </w:rPr>
+        <w:t xml:space="preserve">. </w:t>
+      </w:r>
+      <w:proofErr w:type="gramStart"/>
+      <w:r>
+        <w:rPr>
+          <w:rFonts w:ascii="Times New Roman" w:hAnsi="Times New Roman" w:cs="Times New Roman"/>
+          <w:sz w:val="24"/>
+          <w:szCs w:val="24"/>
+        </w:rPr>
+        <w:t xml:space="preserve">The </w:t>
+      </w:r>
+      <w:proofErr w:type="spellStart"/>
+      <w:r>
+        <w:rPr>
+          <w:rFonts w:ascii="Times New Roman" w:hAnsi="Times New Roman" w:cs="Times New Roman"/>
+          <w:sz w:val="24"/>
+          <w:szCs w:val="24"/>
+        </w:rPr>
+        <w:t>CourseDBElement</w:t>
+      </w:r>
+      <w:proofErr w:type="spellEnd"/>
+      <w:r>
+        <w:rPr>
+          <w:rFonts w:ascii="Times New Roman" w:hAnsi="Times New Roman" w:cs="Times New Roman"/>
+          <w:sz w:val="24"/>
+          <w:szCs w:val="24"/>
+        </w:rPr>
+        <w:t xml:space="preserve"> </w:t>
+      </w:r>
+      <w:r>
+        <w:rPr>
+          <w:rFonts w:ascii="Times New Roman" w:hAnsi="Times New Roman" w:cs="Times New Roman"/>
+          <w:sz w:val="24"/>
+          <w:szCs w:val="24"/>
+        </w:rPr>
+        <w:t xml:space="preserve">class models </w:t>
+      </w:r>
+      <w:r>
+        <w:rPr>
+          <w:rFonts w:ascii="Times New Roman" w:hAnsi="Times New Roman"/>
+          <w:sz w:val="24"/>
+          <w:szCs w:val="20"/>
+        </w:rPr>
+        <w:t>objects</w:t>
+      </w:r>
+      <w:r>
+        <w:rPr>
+          <w:rFonts w:ascii="Times New Roman" w:hAnsi="Times New Roman"/>
+          <w:sz w:val="24"/>
+          <w:szCs w:val="20"/>
+        </w:rPr>
+        <w:t xml:space="preserve"> that contain various pieces of information about a course (i.e. the ID of the course, the instructor’s name, how many credits will be awarded, etc.).</w:t>
+      </w:r>
+      <w:proofErr w:type="gramEnd"/>
+      <w:r>
+        <w:rPr>
+          <w:rFonts w:ascii="Times New Roman" w:hAnsi="Times New Roman"/>
+          <w:sz w:val="24"/>
+          <w:szCs w:val="20"/>
+        </w:rPr>
+        <w:t xml:space="preserve"> The </w:t>
+      </w:r>
+      <w:proofErr w:type="spellStart"/>
+      <w:r>
+        <w:rPr>
+          <w:rFonts w:ascii="Times New Roman" w:hAnsi="Times New Roman" w:cs="Times New Roman"/>
+          <w:sz w:val="24"/>
+          <w:szCs w:val="24"/>
+        </w:rPr>
+        <w:t>CourseDBStructure</w:t>
+      </w:r>
+      <w:proofErr w:type="spellEnd"/>
+      <w:r>
+        <w:rPr>
+          <w:rFonts w:ascii="Times New Roman" w:hAnsi="Times New Roman"/>
+          <w:sz w:val="24"/>
+          <w:szCs w:val="20"/>
+        </w:rPr>
+        <w:t xml:space="preserve"> class models a hash table that stores </w:t>
+      </w:r>
+      <w:proofErr w:type="spellStart"/>
+      <w:r>
+        <w:rPr>
+          <w:rFonts w:ascii="Times New Roman" w:hAnsi="Times New Roman" w:cs="Times New Roman"/>
+          <w:sz w:val="24"/>
+          <w:szCs w:val="24"/>
+        </w:rPr>
+        <w:t>CourseDBElement</w:t>
+      </w:r>
+      <w:proofErr w:type="spellEnd"/>
+      <w:r>
+        <w:rPr>
+          <w:rFonts w:ascii="Times New Roman" w:hAnsi="Times New Roman" w:cs="Times New Roman"/>
+          <w:sz w:val="24"/>
+          <w:szCs w:val="24"/>
+        </w:rPr>
+        <w:t xml:space="preserve"> objects. </w:t>
+      </w:r>
+      <w:r>
+        <w:rPr>
+          <w:rFonts w:ascii="Times New Roman" w:hAnsi="Times New Roman"/>
+          <w:sz w:val="24"/>
+          <w:szCs w:val="20"/>
+        </w:rPr>
+        <w:t xml:space="preserve">The </w:t>
+      </w:r>
+      <w:proofErr w:type="spellStart"/>
+      <w:r>
+        <w:rPr>
+          <w:rFonts w:ascii="Times New Roman" w:hAnsi="Times New Roman" w:cs="Times New Roman"/>
+          <w:sz w:val="24"/>
+          <w:szCs w:val="24"/>
+        </w:rPr>
+        <w:t>CourseDBManager</w:t>
+      </w:r>
+      <w:proofErr w:type="spellEnd"/>
+      <w:r>
+        <w:rPr>
+          <w:rFonts w:ascii="Times New Roman" w:hAnsi="Times New Roman" w:cs="Times New Roman"/>
+          <w:sz w:val="24"/>
+          <w:szCs w:val="24"/>
+        </w:rPr>
+        <w:t xml:space="preserve"> class uses a </w:t>
+      </w:r>
+      <w:proofErr w:type="spellStart"/>
+      <w:r>
+        <w:rPr>
+          <w:rFonts w:ascii="Times New Roman" w:hAnsi="Times New Roman" w:cs="Times New Roman"/>
+          <w:sz w:val="24"/>
+          <w:szCs w:val="24"/>
+        </w:rPr>
+        <w:t>CourseDBStructure</w:t>
+      </w:r>
+      <w:proofErr w:type="spellEnd"/>
+      <w:r>
+        <w:rPr>
+          <w:rFonts w:ascii="Times New Roman" w:hAnsi="Times New Roman" w:cs="Times New Roman"/>
+          <w:sz w:val="24"/>
+          <w:szCs w:val="24"/>
+        </w:rPr>
+        <w:t xml:space="preserve"> object and also adds the functionality for a</w:t>
+      </w:r>
+      <w:r>
+        <w:rPr>
+          <w:rFonts w:ascii="Times New Roman" w:hAnsi="Times New Roman" w:cs="Times New Roman"/>
+          <w:sz w:val="24"/>
+          <w:szCs w:val="24"/>
+        </w:rPr>
+        <w:t xml:space="preserve"> user to read </w:t>
+      </w:r>
+      <w:r>
+        <w:rPr>
+          <w:rFonts w:ascii="Times New Roman" w:hAnsi="Times New Roman" w:cs="Times New Roman"/>
+          <w:sz w:val="24"/>
+          <w:szCs w:val="24"/>
+        </w:rPr>
+        <w:t xml:space="preserve">courses from an ASCII text </w:t>
+      </w:r>
+      <w:r>
+        <w:rPr>
+          <w:rFonts w:ascii="Times New Roman" w:hAnsi="Times New Roman" w:cs="Times New Roman"/>
+          <w:sz w:val="24"/>
+          <w:szCs w:val="24"/>
+        </w:rPr>
+        <w:t>file</w:t>
+      </w:r>
+      <w:r>
+        <w:rPr>
+          <w:rFonts w:ascii="Times New Roman" w:hAnsi="Times New Roman" w:cs="Times New Roman"/>
+          <w:sz w:val="24"/>
+          <w:szCs w:val="24"/>
+        </w:rPr>
+        <w:t>.</w:t>
+      </w:r>
     </w:p>
     <w:p>
       <w:pPr>
         <w:spacing w:line="360" w:lineRule="auto"/>
-        <w:rPr>
-          <w:rFonts w:ascii="Times New Roman" w:hAnsi="Times New Roman" w:cs="Times New Roman"/>
-          <w:sz w:val="24"/>
-          <w:szCs w:val="24"/>
-        </w:rPr>
-      </w:pPr>
+        <w:ind w:firstLine="720"/>
+        <w:rPr>
+          <w:rFonts w:ascii="Times New Roman" w:hAnsi="Times New Roman" w:cs="Times New Roman"/>
+          <w:sz w:val="24"/>
+          <w:szCs w:val="24"/>
+        </w:rPr>
+      </w:pPr>
+      <w:r>
+        <w:rPr>
+          <w:rFonts w:ascii="Times New Roman" w:hAnsi="Times New Roman"/>
+          <w:sz w:val="24"/>
+          <w:szCs w:val="20"/>
+        </w:rPr>
+        <w:t xml:space="preserve">The information stores by </w:t>
+      </w:r>
+      <w:proofErr w:type="spellStart"/>
+      <w:r>
+        <w:rPr>
+          <w:rFonts w:ascii="Times New Roman" w:hAnsi="Times New Roman" w:cs="Times New Roman"/>
+          <w:sz w:val="24"/>
+          <w:szCs w:val="24"/>
+        </w:rPr>
+        <w:t>CourseDBElement</w:t>
+      </w:r>
+      <w:proofErr w:type="spellEnd"/>
+      <w:r>
+        <w:rPr>
+          <w:rFonts w:ascii="Times New Roman" w:hAnsi="Times New Roman" w:cs="Times New Roman"/>
+          <w:sz w:val="24"/>
+          <w:szCs w:val="24"/>
+        </w:rPr>
+        <w:t xml:space="preserve"> objects is:</w:t>
+      </w:r>
+      <w:r>
+        <w:rPr>
+          <w:rFonts w:ascii="Times New Roman" w:hAnsi="Times New Roman"/>
+          <w:sz w:val="24"/>
+          <w:szCs w:val="20"/>
+        </w:rPr>
+        <w:t xml:space="preserve"> c</w:t>
+      </w:r>
+      <w:r>
+        <w:rPr>
+          <w:rFonts w:ascii="Times New Roman" w:hAnsi="Times New Roman"/>
+          <w:sz w:val="24"/>
+          <w:szCs w:val="20"/>
+        </w:rPr>
+        <w:t>ourse ID, CRN, number of credits, room number, and name of the instructor. For example, I can store an object with the following information</w:t>
+      </w:r>
+      <w:r>
+        <w:rPr>
+          <w:rFonts w:ascii="Times New Roman" w:hAnsi="Times New Roman"/>
+          <w:sz w:val="24"/>
+          <w:szCs w:val="20"/>
+        </w:rPr>
+        <w:t xml:space="preserve"> (expressed with</w:t>
+      </w:r>
+      <w:r>
+        <w:rPr>
+          <w:rFonts w:ascii="Times New Roman" w:hAnsi="Times New Roman"/>
+          <w:sz w:val="24"/>
+          <w:szCs w:val="20"/>
+        </w:rPr>
+        <w:t xml:space="preserve"> JSON): {</w:t>
+      </w:r>
+      <w:proofErr w:type="spellStart"/>
+      <w:r>
+        <w:rPr>
+          <w:rFonts w:ascii="Times New Roman" w:hAnsi="Times New Roman"/>
+          <w:sz w:val="24"/>
+          <w:szCs w:val="20"/>
+        </w:rPr>
+        <w:t>courseID</w:t>
+      </w:r>
+      <w:proofErr w:type="spellEnd"/>
+      <w:r>
+        <w:rPr>
+          <w:rFonts w:ascii="Times New Roman" w:hAnsi="Times New Roman"/>
+          <w:sz w:val="24"/>
+          <w:szCs w:val="20"/>
+        </w:rPr>
+        <w:t xml:space="preserve">: MATH284, </w:t>
+      </w:r>
+      <w:proofErr w:type="spellStart"/>
+      <w:r>
+        <w:rPr>
+          <w:rFonts w:ascii="Times New Roman" w:hAnsi="Times New Roman"/>
+          <w:sz w:val="24"/>
+          <w:szCs w:val="20"/>
+        </w:rPr>
+        <w:t>crn</w:t>
+      </w:r>
+      <w:proofErr w:type="spellEnd"/>
+      <w:r>
+        <w:rPr>
+          <w:rFonts w:ascii="Times New Roman" w:hAnsi="Times New Roman"/>
+          <w:sz w:val="24"/>
+          <w:szCs w:val="20"/>
+        </w:rPr>
+        <w:t xml:space="preserve">: </w:t>
+      </w:r>
+      <w:r>
+        <w:rPr>
+          <w:rFonts w:ascii="Times New Roman" w:hAnsi="Times New Roman"/>
+          <w:sz w:val="24"/>
+          <w:szCs w:val="20"/>
+        </w:rPr>
+        <w:t xml:space="preserve">1234, </w:t>
+      </w:r>
+      <w:proofErr w:type="spellStart"/>
+      <w:r>
+        <w:rPr>
+          <w:rFonts w:ascii="Times New Roman" w:hAnsi="Times New Roman"/>
+          <w:sz w:val="24"/>
+          <w:szCs w:val="20"/>
+        </w:rPr>
+        <w:t>numberOfCredits</w:t>
+      </w:r>
+      <w:proofErr w:type="spellEnd"/>
+      <w:r>
+        <w:rPr>
+          <w:rFonts w:ascii="Times New Roman" w:hAnsi="Times New Roman"/>
+          <w:sz w:val="24"/>
+          <w:szCs w:val="20"/>
+        </w:rPr>
+        <w:t xml:space="preserve">: 4, </w:t>
+      </w:r>
+      <w:proofErr w:type="spellStart"/>
+      <w:r>
+        <w:rPr>
+          <w:rFonts w:ascii="Times New Roman" w:hAnsi="Times New Roman"/>
+          <w:sz w:val="24"/>
+          <w:szCs w:val="20"/>
+        </w:rPr>
+        <w:t>roomNumber</w:t>
+      </w:r>
+      <w:proofErr w:type="spellEnd"/>
+      <w:r>
+        <w:rPr>
+          <w:rFonts w:ascii="Times New Roman" w:hAnsi="Times New Roman"/>
+          <w:sz w:val="24"/>
+          <w:szCs w:val="20"/>
+        </w:rPr>
+        <w:t xml:space="preserve">: SC456, </w:t>
+      </w:r>
+      <w:proofErr w:type="spellStart"/>
+      <w:r>
+        <w:rPr>
+          <w:rFonts w:ascii="Times New Roman" w:hAnsi="Times New Roman"/>
+          <w:sz w:val="24"/>
+          <w:szCs w:val="20"/>
+        </w:rPr>
+        <w:t>instructorName</w:t>
+      </w:r>
+      <w:proofErr w:type="spellEnd"/>
+      <w:r>
+        <w:rPr>
+          <w:rFonts w:ascii="Times New Roman" w:hAnsi="Times New Roman"/>
+          <w:sz w:val="24"/>
+          <w:szCs w:val="20"/>
+        </w:rPr>
+        <w:t xml:space="preserve">: </w:t>
+      </w:r>
+      <w:r>
+        <w:rPr>
+          <w:rFonts w:ascii="Times New Roman" w:hAnsi="Times New Roman"/>
+          <w:sz w:val="24"/>
+          <w:szCs w:val="20"/>
+        </w:rPr>
+        <w:t>Prof</w:t>
+      </w:r>
+      <w:r>
+        <w:rPr>
+          <w:rFonts w:ascii="Times New Roman" w:hAnsi="Times New Roman"/>
+          <w:sz w:val="24"/>
+          <w:szCs w:val="20"/>
+        </w:rPr>
+        <w:t xml:space="preserve">. </w:t>
+      </w:r>
+      <w:r>
+        <w:rPr>
+          <w:rFonts w:ascii="Times New Roman" w:hAnsi="Times New Roman"/>
+          <w:sz w:val="24"/>
+          <w:szCs w:val="20"/>
+        </w:rPr>
+        <w:t xml:space="preserve">Gary </w:t>
+      </w:r>
+      <w:r>
+        <w:rPr>
+          <w:rFonts w:ascii="Times New Roman" w:hAnsi="Times New Roman"/>
+          <w:sz w:val="24"/>
+          <w:szCs w:val="20"/>
+        </w:rPr>
+        <w:t>Thai</w:t>
+      </w:r>
+      <w:r>
+        <w:rPr>
+          <w:rFonts w:ascii="Times New Roman" w:hAnsi="Times New Roman"/>
+          <w:sz w:val="24"/>
+          <w:szCs w:val="20"/>
+        </w:rPr>
+        <w:t>}.</w:t>
+      </w:r>
+      <w:r>
+        <w:rPr>
+          <w:rFonts w:ascii="Times New Roman" w:hAnsi="Times New Roman"/>
+          <w:sz w:val="24"/>
+          <w:szCs w:val="20"/>
+        </w:rPr>
+        <w:t xml:space="preserve"> The class contains two constructors, one to initialize an empty element and the other that requires all </w:t>
+      </w:r>
+      <w:r>
+        <w:rPr>
+          <w:rFonts w:ascii="Times New Roman" w:hAnsi="Times New Roman"/>
+          <w:sz w:val="24"/>
+          <w:szCs w:val="20"/>
+        </w:rPr>
+        <w:t xml:space="preserve">course information </w:t>
+      </w:r>
+      <w:r>
+        <w:rPr>
+          <w:rFonts w:ascii="Times New Roman" w:hAnsi="Times New Roman"/>
+          <w:sz w:val="24"/>
+          <w:szCs w:val="20"/>
+        </w:rPr>
+        <w:t>attributes.</w:t>
+      </w:r>
+      <w:r>
+        <w:rPr>
+          <w:rFonts w:ascii="Times New Roman" w:hAnsi="Times New Roman"/>
+          <w:sz w:val="24"/>
+          <w:szCs w:val="20"/>
+        </w:rPr>
+        <w:t xml:space="preserve"> There are getters and setters available for all </w:t>
+      </w:r>
+      <w:r>
+        <w:rPr>
+          <w:rFonts w:ascii="Times New Roman" w:hAnsi="Times New Roman"/>
+          <w:sz w:val="24"/>
+          <w:szCs w:val="20"/>
+        </w:rPr>
+        <w:t>course information attributes</w:t>
+      </w:r>
+      <w:r>
+        <w:rPr>
+          <w:rFonts w:ascii="Times New Roman" w:hAnsi="Times New Roman"/>
+          <w:sz w:val="24"/>
+          <w:szCs w:val="20"/>
+        </w:rPr>
+        <w:t xml:space="preserve">. For use with </w:t>
+      </w:r>
+      <w:proofErr w:type="spellStart"/>
+      <w:r>
+        <w:rPr>
+          <w:rFonts w:ascii="Times New Roman" w:hAnsi="Times New Roman"/>
+          <w:sz w:val="24"/>
+          <w:szCs w:val="20"/>
+        </w:rPr>
+        <w:t>CourseDBStructure</w:t>
+      </w:r>
+      <w:proofErr w:type="spellEnd"/>
+      <w:r>
+        <w:rPr>
+          <w:rFonts w:ascii="Times New Roman" w:hAnsi="Times New Roman"/>
+          <w:sz w:val="24"/>
+          <w:szCs w:val="20"/>
+        </w:rPr>
+        <w:t xml:space="preserve">, there is a </w:t>
+      </w:r>
+      <w:proofErr w:type="spellStart"/>
+      <w:proofErr w:type="gramStart"/>
+      <w:r>
+        <w:rPr>
+          <w:rFonts w:ascii="Times New Roman" w:hAnsi="Times New Roman"/>
+          <w:sz w:val="24"/>
+          <w:szCs w:val="20"/>
+        </w:rPr>
+        <w:t>hashCode</w:t>
+      </w:r>
+      <w:proofErr w:type="spellEnd"/>
+      <w:r>
+        <w:rPr>
+          <w:rFonts w:ascii="Times New Roman" w:hAnsi="Times New Roman"/>
+          <w:sz w:val="24"/>
+          <w:szCs w:val="20"/>
+        </w:rPr>
+        <w:t>(</w:t>
+      </w:r>
+      <w:proofErr w:type="gramEnd"/>
+      <w:r>
+        <w:rPr>
+          <w:rFonts w:ascii="Times New Roman" w:hAnsi="Times New Roman"/>
+          <w:sz w:val="24"/>
+          <w:szCs w:val="20"/>
+        </w:rPr>
+        <w:t xml:space="preserve">) method. The hash code for </w:t>
+      </w:r>
+      <w:proofErr w:type="spellStart"/>
+      <w:r>
+        <w:rPr>
+          <w:rFonts w:ascii="Times New Roman" w:hAnsi="Times New Roman" w:cs="Times New Roman"/>
+          <w:sz w:val="24"/>
+          <w:szCs w:val="24"/>
+        </w:rPr>
+        <w:t>CourseDBElement</w:t>
+      </w:r>
+      <w:proofErr w:type="spellEnd"/>
+      <w:r>
+        <w:rPr>
+          <w:rFonts w:ascii="Times New Roman" w:hAnsi="Times New Roman" w:cs="Times New Roman"/>
+          <w:sz w:val="24"/>
+          <w:szCs w:val="24"/>
+        </w:rPr>
+        <w:t xml:space="preserve"> objects</w:t>
+      </w:r>
+      <w:r>
+        <w:rPr>
+          <w:rFonts w:ascii="Times New Roman" w:hAnsi="Times New Roman" w:cs="Times New Roman"/>
+          <w:sz w:val="24"/>
+          <w:szCs w:val="24"/>
+        </w:rPr>
+        <w:t xml:space="preserve"> is calculated with the CRN, where it is converted to a string and returns that strings </w:t>
+      </w:r>
+      <w:proofErr w:type="spellStart"/>
+      <w:proofErr w:type="gramStart"/>
+      <w:r>
+        <w:rPr>
+          <w:rFonts w:ascii="Times New Roman" w:hAnsi="Times New Roman" w:cs="Times New Roman"/>
+          <w:sz w:val="24"/>
+          <w:szCs w:val="24"/>
+        </w:rPr>
+        <w:t>hashCode</w:t>
+      </w:r>
+      <w:proofErr w:type="spellEnd"/>
+      <w:r>
+        <w:rPr>
+          <w:rFonts w:ascii="Times New Roman" w:hAnsi="Times New Roman" w:cs="Times New Roman"/>
+          <w:sz w:val="24"/>
+          <w:szCs w:val="24"/>
+        </w:rPr>
+        <w:t>(</w:t>
+      </w:r>
+      <w:proofErr w:type="gramEnd"/>
+      <w:r>
+        <w:rPr>
+          <w:rFonts w:ascii="Times New Roman" w:hAnsi="Times New Roman" w:cs="Times New Roman"/>
+          <w:sz w:val="24"/>
+          <w:szCs w:val="24"/>
+        </w:rPr>
+        <w:t xml:space="preserve">). Another method included in </w:t>
+      </w:r>
+      <w:proofErr w:type="spellStart"/>
+      <w:r>
+        <w:rPr>
+          <w:rFonts w:ascii="Times New Roman" w:hAnsi="Times New Roman" w:cs="Times New Roman"/>
+          <w:sz w:val="24"/>
+          <w:szCs w:val="24"/>
+        </w:rPr>
+        <w:t>CourseDBElement</w:t>
+      </w:r>
+      <w:proofErr w:type="spellEnd"/>
+      <w:r>
+        <w:rPr>
+          <w:rFonts w:ascii="Times New Roman" w:hAnsi="Times New Roman" w:cs="Times New Roman"/>
+          <w:sz w:val="24"/>
+          <w:szCs w:val="24"/>
+        </w:rPr>
+        <w:t xml:space="preserve"> is </w:t>
+      </w:r>
+      <w:proofErr w:type="spellStart"/>
+      <w:proofErr w:type="gramStart"/>
+      <w:r>
+        <w:rPr>
+          <w:rFonts w:ascii="Times New Roman" w:hAnsi="Times New Roman" w:cs="Times New Roman"/>
+          <w:sz w:val="24"/>
+          <w:szCs w:val="24"/>
+        </w:rPr>
+        <w:t>compareTo</w:t>
+      </w:r>
+      <w:proofErr w:type="spellEnd"/>
+      <w:r>
+        <w:rPr>
+          <w:rFonts w:ascii="Times New Roman" w:hAnsi="Times New Roman" w:cs="Times New Roman"/>
+          <w:sz w:val="24"/>
+          <w:szCs w:val="24"/>
+        </w:rPr>
+        <w:t>(</w:t>
+      </w:r>
+      <w:proofErr w:type="gramEnd"/>
+      <w:r>
+        <w:rPr>
+          <w:rFonts w:ascii="Times New Roman" w:hAnsi="Times New Roman" w:cs="Times New Roman"/>
+          <w:sz w:val="24"/>
+          <w:szCs w:val="24"/>
+        </w:rPr>
+        <w:t xml:space="preserve">). This is because the class implements the </w:t>
+      </w:r>
+      <w:proofErr w:type="spellStart"/>
+      <w:r>
+        <w:rPr>
+          <w:rFonts w:ascii="Times New Roman" w:hAnsi="Times New Roman" w:cs="Times New Roman"/>
+          <w:sz w:val="24"/>
+          <w:szCs w:val="24"/>
+        </w:rPr>
+        <w:t>java.lang.Compareable</w:t>
+      </w:r>
+      <w:proofErr w:type="spellEnd"/>
+      <w:r>
+        <w:rPr>
+          <w:rFonts w:ascii="Times New Roman" w:hAnsi="Times New Roman" w:cs="Times New Roman"/>
+          <w:sz w:val="24"/>
+          <w:szCs w:val="24"/>
+        </w:rPr>
+        <w:t>&lt;</w:t>
+      </w:r>
+      <w:proofErr w:type="spellStart"/>
+      <w:r>
+        <w:rPr>
+          <w:rFonts w:ascii="Times New Roman" w:hAnsi="Times New Roman" w:cs="Times New Roman"/>
+          <w:sz w:val="24"/>
+          <w:szCs w:val="24"/>
+        </w:rPr>
+        <w:t>CourseDBElement</w:t>
+      </w:r>
+      <w:proofErr w:type="spellEnd"/>
+      <w:r>
+        <w:rPr>
+          <w:rFonts w:ascii="Times New Roman" w:hAnsi="Times New Roman" w:cs="Times New Roman"/>
+          <w:sz w:val="24"/>
+          <w:szCs w:val="24"/>
+        </w:rPr>
+        <w:t xml:space="preserve">&gt; interface. The </w:t>
+      </w:r>
+      <w:proofErr w:type="spellStart"/>
+      <w:proofErr w:type="gramStart"/>
+      <w:r>
+        <w:rPr>
+          <w:rFonts w:ascii="Times New Roman" w:hAnsi="Times New Roman" w:cs="Times New Roman"/>
+          <w:sz w:val="24"/>
+          <w:szCs w:val="24"/>
+        </w:rPr>
+        <w:t>compareTo</w:t>
+      </w:r>
+      <w:proofErr w:type="spellEnd"/>
+      <w:r>
+        <w:rPr>
+          <w:rFonts w:ascii="Times New Roman" w:hAnsi="Times New Roman" w:cs="Times New Roman"/>
+          <w:sz w:val="24"/>
+          <w:szCs w:val="24"/>
+        </w:rPr>
+        <w:t>(</w:t>
+      </w:r>
+      <w:proofErr w:type="gramEnd"/>
+      <w:r>
+        <w:rPr>
+          <w:rFonts w:ascii="Times New Roman" w:hAnsi="Times New Roman" w:cs="Times New Roman"/>
+          <w:sz w:val="24"/>
+          <w:szCs w:val="24"/>
+        </w:rPr>
+        <w:t xml:space="preserve">) method returns the provided object’s </w:t>
+      </w:r>
+      <w:proofErr w:type="spellStart"/>
+      <w:r>
+        <w:rPr>
+          <w:rFonts w:ascii="Times New Roman" w:hAnsi="Times New Roman" w:cs="Times New Roman"/>
+          <w:sz w:val="24"/>
+          <w:szCs w:val="24"/>
+        </w:rPr>
+        <w:t>crn</w:t>
+      </w:r>
+      <w:proofErr w:type="spellEnd"/>
+      <w:r>
+        <w:rPr>
+          <w:rFonts w:ascii="Times New Roman" w:hAnsi="Times New Roman" w:cs="Times New Roman"/>
+          <w:sz w:val="24"/>
+          <w:szCs w:val="24"/>
+        </w:rPr>
+        <w:t xml:space="preserve"> from the current’s. The final method in </w:t>
+      </w:r>
+      <w:proofErr w:type="spellStart"/>
+      <w:r>
+        <w:rPr>
+          <w:rFonts w:ascii="Times New Roman" w:hAnsi="Times New Roman" w:cs="Times New Roman"/>
+          <w:sz w:val="24"/>
+          <w:szCs w:val="24"/>
+        </w:rPr>
+        <w:t>CourseDBElement</w:t>
+      </w:r>
+      <w:proofErr w:type="spellEnd"/>
+      <w:r>
+        <w:rPr>
+          <w:rFonts w:ascii="Times New Roman" w:hAnsi="Times New Roman" w:cs="Times New Roman"/>
+          <w:sz w:val="24"/>
+          <w:szCs w:val="24"/>
+        </w:rPr>
+        <w:t xml:space="preserve"> is </w:t>
+      </w:r>
+      <w:proofErr w:type="spellStart"/>
+      <w:proofErr w:type="gramStart"/>
+      <w:r>
+        <w:rPr>
+          <w:rFonts w:ascii="Times New Roman" w:hAnsi="Times New Roman" w:cs="Times New Roman"/>
+          <w:sz w:val="24"/>
+          <w:szCs w:val="24"/>
+        </w:rPr>
+        <w:t>toString</w:t>
+      </w:r>
+      <w:proofErr w:type="spellEnd"/>
+      <w:r>
+        <w:rPr>
+          <w:rFonts w:ascii="Times New Roman" w:hAnsi="Times New Roman" w:cs="Times New Roman"/>
+          <w:sz w:val="24"/>
+          <w:szCs w:val="24"/>
+        </w:rPr>
+        <w:t>(</w:t>
+      </w:r>
+      <w:proofErr w:type="gramEnd"/>
+      <w:r>
+        <w:rPr>
+          <w:rFonts w:ascii="Times New Roman" w:hAnsi="Times New Roman" w:cs="Times New Roman"/>
+          <w:sz w:val="24"/>
+          <w:szCs w:val="24"/>
+        </w:rPr>
+        <w:t xml:space="preserve">) that represents the current object as: </w:t>
+      </w:r>
+      <w:r>
+        <w:rPr>
+          <w:rFonts w:ascii="Times New Roman" w:hAnsi="Times New Roman" w:cs="Times New Roman"/>
+          <w:sz w:val="24"/>
+          <w:szCs w:val="24"/>
+        </w:rPr>
+        <w:t>"\</w:t>
+      </w:r>
+      <w:proofErr w:type="spellStart"/>
+      <w:r>
+        <w:rPr>
+          <w:rFonts w:ascii="Times New Roman" w:hAnsi="Times New Roman" w:cs="Times New Roman"/>
+          <w:sz w:val="24"/>
+          <w:szCs w:val="24"/>
+        </w:rPr>
+        <w:t>nCourse:courseId</w:t>
+      </w:r>
+      <w:proofErr w:type="spellEnd"/>
+      <w:r>
+        <w:rPr>
+          <w:rFonts w:ascii="Times New Roman" w:hAnsi="Times New Roman" w:cs="Times New Roman"/>
+          <w:sz w:val="24"/>
+          <w:szCs w:val="24"/>
+        </w:rPr>
+        <w:t xml:space="preserve"> </w:t>
+      </w:r>
+      <w:proofErr w:type="spellStart"/>
+      <w:r>
+        <w:rPr>
+          <w:rFonts w:ascii="Times New Roman" w:hAnsi="Times New Roman" w:cs="Times New Roman"/>
+          <w:sz w:val="24"/>
+          <w:szCs w:val="24"/>
+        </w:rPr>
+        <w:t>CRN:crn</w:t>
+      </w:r>
+      <w:proofErr w:type="spellEnd"/>
+      <w:r>
+        <w:rPr>
+          <w:rFonts w:ascii="Times New Roman" w:hAnsi="Times New Roman" w:cs="Times New Roman"/>
+          <w:sz w:val="24"/>
+          <w:szCs w:val="24"/>
+        </w:rPr>
+        <w:t xml:space="preserve"> </w:t>
+      </w:r>
+      <w:proofErr w:type="spellStart"/>
+      <w:r>
+        <w:rPr>
+          <w:rFonts w:ascii="Times New Roman" w:hAnsi="Times New Roman" w:cs="Times New Roman"/>
+          <w:sz w:val="24"/>
+          <w:szCs w:val="24"/>
+        </w:rPr>
+        <w:t>Credits:numberOfCredits</w:t>
+      </w:r>
+      <w:proofErr w:type="spellEnd"/>
+      <w:r>
+        <w:rPr>
+          <w:rFonts w:ascii="Times New Roman" w:hAnsi="Times New Roman" w:cs="Times New Roman"/>
+          <w:sz w:val="24"/>
+          <w:szCs w:val="24"/>
+        </w:rPr>
+        <w:t xml:space="preserve"> </w:t>
+      </w:r>
+      <w:proofErr w:type="spellStart"/>
+      <w:r>
+        <w:rPr>
+          <w:rFonts w:ascii="Times New Roman" w:hAnsi="Times New Roman" w:cs="Times New Roman"/>
+          <w:sz w:val="24"/>
+          <w:szCs w:val="24"/>
+        </w:rPr>
+        <w:t>Instructor:instructorName</w:t>
+      </w:r>
+      <w:proofErr w:type="spellEnd"/>
+      <w:r>
+        <w:rPr>
+          <w:rFonts w:ascii="Times New Roman" w:hAnsi="Times New Roman" w:cs="Times New Roman"/>
+          <w:sz w:val="24"/>
+          <w:szCs w:val="24"/>
+        </w:rPr>
+        <w:t xml:space="preserve"> </w:t>
+      </w:r>
+      <w:proofErr w:type="spellStart"/>
+      <w:r>
+        <w:rPr>
+          <w:rFonts w:ascii="Times New Roman" w:hAnsi="Times New Roman" w:cs="Times New Roman"/>
+          <w:sz w:val="24"/>
+          <w:szCs w:val="24"/>
+        </w:rPr>
+        <w:t>Room:roomNumber</w:t>
+      </w:r>
+      <w:proofErr w:type="spellEnd"/>
+      <w:r>
+        <w:rPr>
+          <w:rFonts w:ascii="Times New Roman" w:hAnsi="Times New Roman" w:cs="Times New Roman"/>
+          <w:sz w:val="24"/>
+          <w:szCs w:val="24"/>
+        </w:rPr>
+        <w:t xml:space="preserve">”. Because there was no Javadoc provided or instructions concerning the output of the </w:t>
+      </w:r>
+      <w:proofErr w:type="spellStart"/>
+      <w:proofErr w:type="gramStart"/>
+      <w:r>
+        <w:rPr>
+          <w:rFonts w:ascii="Times New Roman" w:hAnsi="Times New Roman" w:cs="Times New Roman"/>
+          <w:sz w:val="24"/>
+          <w:szCs w:val="24"/>
+        </w:rPr>
+        <w:t>toString</w:t>
+      </w:r>
+      <w:proofErr w:type="spellEnd"/>
+      <w:r>
+        <w:rPr>
+          <w:rFonts w:ascii="Times New Roman" w:hAnsi="Times New Roman" w:cs="Times New Roman"/>
+          <w:sz w:val="24"/>
+          <w:szCs w:val="24"/>
+        </w:rPr>
+        <w:t>(</w:t>
+      </w:r>
+      <w:proofErr w:type="gramEnd"/>
+      <w:r>
+        <w:rPr>
+          <w:rFonts w:ascii="Times New Roman" w:hAnsi="Times New Roman" w:cs="Times New Roman"/>
+          <w:sz w:val="24"/>
+          <w:szCs w:val="24"/>
+        </w:rPr>
+        <w:t>) method, this format was determined from the provided Junit tests.</w:t>
+      </w:r>
     </w:p>
     <w:p>
       <w:pPr>
@@ -109,6 +996,15 @@
           <w:rFonts w:ascii="Times New Roman" w:hAnsi="Times New Roman" w:cs="Times New Roman"/>
           <w:sz w:val="24"/>
           <w:szCs w:val="24"/>
+        </w:rPr>
+      </w:pPr>
+    </w:p>
+    <w:p>
+      <w:pPr>
+        <w:rPr>
+          <w:rFonts w:ascii="Times New Roman" w:hAnsi="Times New Roman" w:cs="Times New Roman"/>
+          <w:sz w:val="24"/>
+          <w:szCs w:val="24"/>
           <w:u w:val="single"/>
         </w:rPr>
       </w:pPr>
@@ -119,6 +1015,29 @@
           <w:szCs w:val="24"/>
           <w:u w:val="single"/>
         </w:rPr>
+        <w:br w:type="page"/>
+      </w:r>
+    </w:p>
+    <w:p>
+      <w:pPr>
+        <w:spacing w:line="360" w:lineRule="auto"/>
+        <w:rPr>
+          <w:rFonts w:ascii="Times New Roman" w:hAnsi="Times New Roman" w:cs="Times New Roman"/>
+          <w:sz w:val="24"/>
+          <w:szCs w:val="24"/>
+          <w:u w:val="single"/>
+        </w:rPr>
+      </w:pPr>
+      <w:bookmarkStart w:id="0" w:name="_GoBack"/>
+      <w:bookmarkEnd w:id="0"/>
+      <w:r>
+        <w:rPr>
+          <w:rFonts w:ascii="Times New Roman" w:hAnsi="Times New Roman" w:cs="Times New Roman"/>
+          <w:sz w:val="24"/>
+          <w:szCs w:val="24"/>
+          <w:u w:val="single"/>
+        </w:rPr>
+        <w:lastRenderedPageBreak/>
         <w:t>Assumptions:</w:t>
       </w:r>
     </w:p>
@@ -152,6 +1071,124 @@
           <w:szCs w:val="24"/>
         </w:rPr>
         <w:t>files can be discarded</w:t>
+      </w:r>
+    </w:p>
+    <w:p>
+      <w:pPr>
+        <w:pStyle w:val="ListParagraph"/>
+        <w:numPr>
+          <w:ilvl w:val="0"/>
+          <w:numId w:val="2"/>
+        </w:numPr>
+        <w:spacing w:line="276" w:lineRule="auto"/>
+        <w:rPr>
+          <w:rFonts w:ascii="Times New Roman" w:hAnsi="Times New Roman" w:cs="Times New Roman"/>
+          <w:sz w:val="24"/>
+          <w:szCs w:val="24"/>
+          <w:u w:val="single"/>
+        </w:rPr>
+      </w:pPr>
+      <w:r>
+        <w:rPr>
+          <w:rFonts w:ascii="Times New Roman" w:hAnsi="Times New Roman" w:cs="Times New Roman"/>
+          <w:sz w:val="24"/>
+          <w:szCs w:val="24"/>
+        </w:rPr>
+        <w:t xml:space="preserve">The GUI will work </w:t>
+      </w:r>
+      <w:r>
+        <w:rPr>
+          <w:rFonts w:ascii="Times New Roman" w:hAnsi="Times New Roman" w:cs="Times New Roman"/>
+          <w:sz w:val="24"/>
+          <w:szCs w:val="24"/>
+        </w:rPr>
+        <w:t xml:space="preserve">as described if the </w:t>
+      </w:r>
+      <w:proofErr w:type="spellStart"/>
+      <w:r>
+        <w:rPr>
+          <w:rFonts w:ascii="Times New Roman" w:hAnsi="Times New Roman" w:cs="Times New Roman"/>
+          <w:sz w:val="24"/>
+          <w:szCs w:val="24"/>
+        </w:rPr>
+        <w:t>CourseDBElement</w:t>
+      </w:r>
+      <w:proofErr w:type="spellEnd"/>
+      <w:r>
+        <w:rPr>
+          <w:rFonts w:ascii="Times New Roman" w:hAnsi="Times New Roman" w:cs="Times New Roman"/>
+          <w:sz w:val="24"/>
+          <w:szCs w:val="24"/>
+        </w:rPr>
+        <w:t xml:space="preserve">, </w:t>
+      </w:r>
+      <w:proofErr w:type="spellStart"/>
+      <w:r>
+        <w:rPr>
+          <w:rFonts w:ascii="Times New Roman" w:hAnsi="Times New Roman" w:cs="Times New Roman"/>
+          <w:sz w:val="24"/>
+          <w:szCs w:val="24"/>
+        </w:rPr>
+        <w:t>CourseDBStructure</w:t>
+      </w:r>
+      <w:proofErr w:type="spellEnd"/>
+      <w:r>
+        <w:rPr>
+          <w:rFonts w:ascii="Times New Roman" w:hAnsi="Times New Roman" w:cs="Times New Roman"/>
+          <w:sz w:val="24"/>
+          <w:szCs w:val="24"/>
+        </w:rPr>
+        <w:t xml:space="preserve">, </w:t>
+      </w:r>
+      <w:r>
+        <w:rPr>
+          <w:rFonts w:ascii="Times New Roman" w:hAnsi="Times New Roman" w:cs="Times New Roman"/>
+          <w:sz w:val="24"/>
+          <w:szCs w:val="24"/>
+        </w:rPr>
+        <w:t xml:space="preserve">and </w:t>
+      </w:r>
+      <w:proofErr w:type="spellStart"/>
+      <w:r>
+        <w:rPr>
+          <w:rFonts w:ascii="Times New Roman" w:hAnsi="Times New Roman" w:cs="Times New Roman"/>
+          <w:sz w:val="24"/>
+          <w:szCs w:val="24"/>
+        </w:rPr>
+        <w:t>CourseDBManager</w:t>
+      </w:r>
+      <w:proofErr w:type="spellEnd"/>
+      <w:r>
+        <w:rPr>
+          <w:rFonts w:ascii="Times New Roman" w:hAnsi="Times New Roman" w:cs="Times New Roman"/>
+          <w:sz w:val="24"/>
+          <w:szCs w:val="24"/>
+        </w:rPr>
+        <w:t xml:space="preserve"> classes are implemented correctly.</w:t>
+      </w:r>
+    </w:p>
+    <w:p>
+      <w:pPr>
+        <w:pStyle w:val="ListParagraph"/>
+        <w:numPr>
+          <w:ilvl w:val="0"/>
+          <w:numId w:val="2"/>
+        </w:numPr>
+        <w:spacing w:line="276" w:lineRule="auto"/>
+        <w:rPr>
+          <w:rFonts w:ascii="Times New Roman" w:hAnsi="Times New Roman" w:cs="Times New Roman"/>
+          <w:sz w:val="24"/>
+          <w:szCs w:val="24"/>
+          <w:u w:val="single"/>
+        </w:rPr>
+      </w:pPr>
+      <w:r>
+        <w:rPr>
+          <w:rFonts w:ascii="Times New Roman" w:hAnsi="Times New Roman" w:cs="Times New Roman"/>
+          <w:sz w:val="24"/>
+          <w:szCs w:val="24"/>
+        </w:rPr>
+        <w:t>All thrown errors from the implemented classes will be handled and interpreted by JavaFX file(s).</w:t>
       </w:r>
     </w:p>
     <w:p>
@@ -655,15 +1692,7 @@
                 <w:sz w:val="24"/>
                 <w:szCs w:val="24"/>
               </w:rPr>
-              <w:t>All elements in the file show</w:t>
-            </w:r>
-            <w:r>
-              <w:rPr>
-                <w:rFonts w:ascii="Times New Roman" w:hAnsi="Times New Roman" w:cs="Times New Roman"/>
-                <w:sz w:val="24"/>
-                <w:szCs w:val="24"/>
-              </w:rPr>
-              <w:t>n</w:t>
+              <w:t>All elements in the file shown</w:t>
             </w:r>
             <w:r>
               <w:rPr>
@@ -857,15 +1886,7 @@
                 <w:sz w:val="24"/>
                 <w:szCs w:val="24"/>
               </w:rPr>
-              <w:t>All elements in the file shown</w:t>
-            </w:r>
-            <w:r>
-              <w:rPr>
-                <w:rFonts w:ascii="Times New Roman" w:hAnsi="Times New Roman" w:cs="Times New Roman"/>
-                <w:sz w:val="24"/>
-                <w:szCs w:val="24"/>
-              </w:rPr>
-              <w:t xml:space="preserve"> in the dialog box</w:t>
+              <w:t>All elements in the file shown in the dialog box</w:t>
             </w:r>
           </w:p>
         </w:tc>
@@ -3249,8 +4270,6 @@
           </wp:inline>
         </w:drawing>
       </w:r>
-      <w:bookmarkStart w:id="0" w:name="_GoBack"/>
-      <w:bookmarkEnd w:id="0"/>
     </w:p>
     <w:sectPr>
       <w:headerReference w:type="default" r:id="rId23"/>
@@ -4570,7 +5589,7 @@
   <a:extraClrSchemeLst/>
   <a:extLst>
     <a:ext uri="{05A4C25C-085E-4340-85A3-A5531E510DB2}">
-      <thm15:themeFamily xmlns:thm15="http://schemas.microsoft.com/office/thememl/2012/main" xmlns="" name="Office Theme" id="{62F939B6-93AF-4DB8-9C6B-D6C7DFDC589F}" vid="{4A3C46E8-61CC-4603-A589-7422A47A8E4A}"/>
+      <thm15:themeFamily xmlns="" xmlns:thm15="http://schemas.microsoft.com/office/thememl/2012/main" name="Office Theme" id="{62F939B6-93AF-4DB8-9C6B-D6C7DFDC589F}" vid="{4A3C46E8-61CC-4603-A589-7422A47A8E4A}"/>
     </a:ext>
   </a:extLst>
 </a:theme>

</xml_diff>

<commit_message>
Modify Project_4: finalize writeup, zip
</commit_message>
<xml_diff>
--- a/Projects/Project_4/writeup.docx
+++ b/Projects/Project_4/writeup.docx
@@ -13,6 +13,7 @@
           <w:szCs w:val="24"/>
         </w:rPr>
       </w:pPr>
+      <w:bookmarkStart w:id="0" w:name="_GoBack"/>
       <w:r>
         <w:rPr>
           <w:rFonts w:ascii="Times New Roman" w:hAnsi="Times New Roman" w:cs="Times New Roman"/>
@@ -2311,15 +2312,7 @@
           <w:sz w:val="24"/>
           <w:szCs w:val="24"/>
         </w:rPr>
-        <w:t xml:space="preserve">) method scans an </w:t>
-      </w:r>
-      <w:r>
-        <w:rPr>
-          <w:rFonts w:ascii="Times New Roman" w:hAnsi="Times New Roman" w:cs="Times New Roman"/>
-          <w:sz w:val="24"/>
-          <w:szCs w:val="24"/>
-        </w:rPr>
-        <w:t xml:space="preserve">ASCII text </w:t>
+        <w:t xml:space="preserve">) method scans an ASCII text </w:t>
       </w:r>
       <w:r>
         <w:rPr>
@@ -2466,15 +2459,7 @@
           <w:sz w:val="24"/>
           <w:szCs w:val="24"/>
         </w:rPr>
-        <w:t>LinkedList</w:t>
-      </w:r>
-      <w:r>
-        <w:rPr>
-          <w:rFonts w:ascii="Times New Roman" w:hAnsi="Times New Roman" w:cs="Times New Roman"/>
-          <w:sz w:val="24"/>
-          <w:szCs w:val="24"/>
-        </w:rPr>
-        <w:t>s</w:t>
+        <w:t>LinkedLists</w:t>
       </w:r>
       <w:proofErr w:type="spellEnd"/>
       <w:r>
@@ -2583,32 +2568,16 @@
           <w:sz w:val="24"/>
           <w:szCs w:val="24"/>
         </w:rPr>
-        <w:t>)</w:t>
-      </w:r>
-      <w:r>
-        <w:rPr>
-          <w:rFonts w:ascii="Times New Roman" w:hAnsi="Times New Roman" w:cs="Times New Roman"/>
-          <w:sz w:val="24"/>
-          <w:szCs w:val="24"/>
-        </w:rPr>
-        <w:t xml:space="preserve"> method, which contains the string representations for all of the </w:t>
-      </w:r>
-      <w:proofErr w:type="spellStart"/>
-      <w:r>
-        <w:rPr>
-          <w:rFonts w:ascii="Times New Roman" w:hAnsi="Times New Roman" w:cs="Times New Roman"/>
-          <w:sz w:val="24"/>
-          <w:szCs w:val="24"/>
-        </w:rPr>
-        <w:t>CourseDBElement</w:t>
-      </w:r>
-      <w:r>
-        <w:rPr>
-          <w:rFonts w:ascii="Times New Roman" w:hAnsi="Times New Roman" w:cs="Times New Roman"/>
-          <w:sz w:val="24"/>
-          <w:szCs w:val="24"/>
-        </w:rPr>
-        <w:t>s</w:t>
+        <w:t xml:space="preserve">) method, which contains the string representations for all of the </w:t>
+      </w:r>
+      <w:proofErr w:type="spellStart"/>
+      <w:r>
+        <w:rPr>
+          <w:rFonts w:ascii="Times New Roman" w:hAnsi="Times New Roman" w:cs="Times New Roman"/>
+          <w:sz w:val="24"/>
+          <w:szCs w:val="24"/>
+        </w:rPr>
+        <w:t>CourseDBElements</w:t>
       </w:r>
       <w:proofErr w:type="spellEnd"/>
       <w:r>
@@ -2627,7 +2596,6 @@
           <w:rFonts w:ascii="Times New Roman" w:hAnsi="Times New Roman" w:cs="Times New Roman"/>
           <w:sz w:val="24"/>
           <w:szCs w:val="24"/>
-          <w:u w:val="single"/>
         </w:rPr>
       </w:pPr>
       <w:r>
@@ -2637,23 +2605,23 @@
           <w:szCs w:val="24"/>
         </w:rPr>
         <w:tab/>
-        <w:t xml:space="preserve">Although this project has limited documentation, and I struggled to determine where I should begin my work, this project quickly turned in to something easier than I originally thought. </w:t>
-      </w:r>
-      <w:r>
-        <w:rPr>
-          <w:rFonts w:ascii="Times New Roman" w:hAnsi="Times New Roman" w:cs="Times New Roman"/>
-          <w:sz w:val="24"/>
-          <w:szCs w:val="24"/>
-        </w:rPr>
-        <w:t>I was able to start my UML class design</w:t>
-      </w:r>
-      <w:r>
-        <w:rPr>
-          <w:rFonts w:ascii="Times New Roman" w:hAnsi="Times New Roman" w:cs="Times New Roman"/>
-          <w:sz w:val="24"/>
-          <w:szCs w:val="24"/>
-        </w:rPr>
-        <w:t xml:space="preserve"> as soon as I understood how to structure </w:t>
+        <w:t>Although this project has limited documentation, and I struggled to determine where I should begin my work,</w:t>
+      </w:r>
+      <w:r>
+        <w:rPr>
+          <w:rFonts w:ascii="Times New Roman" w:hAnsi="Times New Roman" w:cs="Times New Roman"/>
+          <w:sz w:val="24"/>
+          <w:szCs w:val="24"/>
+        </w:rPr>
+        <w:t xml:space="preserve"> this project quickly turned in</w:t>
+      </w:r>
+      <w:r>
+        <w:rPr>
+          <w:rFonts w:ascii="Times New Roman" w:hAnsi="Times New Roman" w:cs="Times New Roman"/>
+          <w:sz w:val="24"/>
+          <w:szCs w:val="24"/>
+        </w:rPr>
+        <w:t xml:space="preserve">to something easier than I originally thought. I was able to start my UML class design as soon as I understood how to structure </w:t>
       </w:r>
       <w:proofErr w:type="spellStart"/>
       <w:r>
@@ -2715,18 +2683,23 @@
           <w:sz w:val="24"/>
           <w:szCs w:val="24"/>
         </w:rPr>
-        <w:t xml:space="preserve"> </w:t>
-      </w:r>
-      <w:bookmarkStart w:id="0" w:name="_GoBack"/>
-      <w:bookmarkEnd w:id="0"/>
-      <w:r>
-        <w:rPr>
-          <w:rFonts w:ascii="Times New Roman" w:hAnsi="Times New Roman" w:cs="Times New Roman"/>
-          <w:sz w:val="24"/>
-          <w:szCs w:val="24"/>
-          <w:u w:val="single"/>
-        </w:rPr>
-        <w:br w:type="page"/>
+        <w:t xml:space="preserve"> In this project</w:t>
+      </w:r>
+      <w:r>
+        <w:rPr>
+          <w:rFonts w:ascii="Times New Roman" w:hAnsi="Times New Roman" w:cs="Times New Roman"/>
+          <w:sz w:val="24"/>
+          <w:szCs w:val="24"/>
+        </w:rPr>
+        <w:t>,</w:t>
+      </w:r>
+      <w:r>
+        <w:rPr>
+          <w:rFonts w:ascii="Times New Roman" w:hAnsi="Times New Roman" w:cs="Times New Roman"/>
+          <w:sz w:val="24"/>
+          <w:szCs w:val="24"/>
+        </w:rPr>
+        <w:t xml:space="preserve"> I learned how to use what I know about classes, iterators, lists, and arrays to read an ASCII file. </w:t>
       </w:r>
     </w:p>
     <w:p>
@@ -2736,6 +2709,86 @@
           <w:rFonts w:ascii="Times New Roman" w:hAnsi="Times New Roman" w:cs="Times New Roman"/>
           <w:sz w:val="24"/>
           <w:szCs w:val="24"/>
+        </w:rPr>
+      </w:pPr>
+      <w:r>
+        <w:rPr>
+          <w:rFonts w:ascii="Times New Roman" w:hAnsi="Times New Roman" w:cs="Times New Roman"/>
+          <w:sz w:val="24"/>
+          <w:szCs w:val="24"/>
+        </w:rPr>
+        <w:lastRenderedPageBreak/>
+        <w:tab/>
+        <w:t xml:space="preserve">If I </w:t>
+      </w:r>
+      <w:r>
+        <w:rPr>
+          <w:rFonts w:ascii="Times New Roman" w:hAnsi="Times New Roman" w:cs="Times New Roman"/>
+          <w:sz w:val="24"/>
+          <w:szCs w:val="24"/>
+        </w:rPr>
+        <w:t>worked on this project in a different manner, I would have</w:t>
+      </w:r>
+      <w:r>
+        <w:rPr>
+          <w:rFonts w:ascii="Times New Roman" w:hAnsi="Times New Roman" w:cs="Times New Roman"/>
+          <w:sz w:val="24"/>
+          <w:szCs w:val="24"/>
+        </w:rPr>
+        <w:t xml:space="preserve"> tried to be more organized. When I was trying to develop </w:t>
+      </w:r>
+      <w:proofErr w:type="spellStart"/>
+      <w:r>
+        <w:rPr>
+          <w:rFonts w:ascii="Times New Roman" w:hAnsi="Times New Roman" w:cs="Times New Roman"/>
+          <w:sz w:val="24"/>
+          <w:szCs w:val="24"/>
+        </w:rPr>
+        <w:t>CourseDBElement</w:t>
+      </w:r>
+      <w:proofErr w:type="spellEnd"/>
+      <w:r>
+        <w:rPr>
+          <w:rFonts w:ascii="Times New Roman" w:hAnsi="Times New Roman" w:cs="Times New Roman"/>
+          <w:sz w:val="24"/>
+          <w:szCs w:val="24"/>
+        </w:rPr>
+        <w:t xml:space="preserve">, I overlooked that I would need to implement the Comparable interface. Figuring out that took time, but also figuring out what generic type to use also took time. Paying more attention to the release document for this project and not skipping over the last sentence of the section on </w:t>
+      </w:r>
+      <w:proofErr w:type="spellStart"/>
+      <w:r>
+        <w:rPr>
+          <w:rFonts w:ascii="Times New Roman" w:hAnsi="Times New Roman" w:cs="Times New Roman"/>
+          <w:sz w:val="24"/>
+          <w:szCs w:val="24"/>
+        </w:rPr>
+        <w:t>CourseDBElement</w:t>
+      </w:r>
+      <w:proofErr w:type="spellEnd"/>
+      <w:r>
+        <w:rPr>
+          <w:rFonts w:ascii="Times New Roman" w:hAnsi="Times New Roman" w:cs="Times New Roman"/>
+          <w:sz w:val="24"/>
+          <w:szCs w:val="24"/>
+        </w:rPr>
+        <w:t xml:space="preserve"> would have </w:t>
+      </w:r>
+      <w:r>
+        <w:rPr>
+          <w:rFonts w:ascii="Times New Roman" w:hAnsi="Times New Roman" w:cs="Times New Roman"/>
+          <w:sz w:val="24"/>
+          <w:szCs w:val="24"/>
+        </w:rPr>
+        <w:t>greatly increased the productivity of my work.</w:t>
+      </w:r>
+    </w:p>
+    <w:p>
+      <w:pPr>
+        <w:spacing w:line="360" w:lineRule="auto"/>
+        <w:rPr>
+          <w:rFonts w:ascii="Times New Roman" w:hAnsi="Times New Roman" w:cs="Times New Roman"/>
+          <w:sz w:val="24"/>
+          <w:szCs w:val="24"/>
           <w:u w:val="single"/>
         </w:rPr>
       </w:pPr>
@@ -2744,9 +2797,91 @@
           <w:rFonts w:ascii="Times New Roman" w:hAnsi="Times New Roman" w:cs="Times New Roman"/>
           <w:sz w:val="24"/>
           <w:szCs w:val="24"/>
+        </w:rPr>
+        <w:tab/>
+      </w:r>
+      <w:r>
+        <w:rPr>
+          <w:rFonts w:ascii="Times New Roman" w:hAnsi="Times New Roman" w:cs="Times New Roman"/>
+          <w:sz w:val="24"/>
+          <w:szCs w:val="24"/>
+        </w:rPr>
+        <w:t xml:space="preserve">When I initially thought of what I could improve if I was the instructor was to include documentation for </w:t>
+      </w:r>
+      <w:proofErr w:type="spellStart"/>
+      <w:r>
+        <w:rPr>
+          <w:rFonts w:ascii="Times New Roman" w:hAnsi="Times New Roman" w:cs="Times New Roman"/>
+          <w:sz w:val="24"/>
+          <w:szCs w:val="24"/>
+        </w:rPr>
+        <w:t>CourseDBElement</w:t>
+      </w:r>
+      <w:proofErr w:type="spellEnd"/>
+      <w:r>
+        <w:rPr>
+          <w:rFonts w:ascii="Times New Roman" w:hAnsi="Times New Roman" w:cs="Times New Roman"/>
+          <w:sz w:val="24"/>
+          <w:szCs w:val="24"/>
+        </w:rPr>
+        <w:t>. However, I understand that leaving that part out r</w:t>
+      </w:r>
+      <w:r>
+        <w:rPr>
+          <w:rFonts w:ascii="Times New Roman" w:hAnsi="Times New Roman" w:cs="Times New Roman"/>
+          <w:sz w:val="24"/>
+          <w:szCs w:val="24"/>
+        </w:rPr>
+        <w:t>equired students to use problem-</w:t>
+      </w:r>
+      <w:r>
+        <w:rPr>
+          <w:rFonts w:ascii="Times New Roman" w:hAnsi="Times New Roman" w:cs="Times New Roman"/>
+          <w:sz w:val="24"/>
+          <w:szCs w:val="24"/>
+        </w:rPr>
+        <w:t>solving skills and not rely solely on instructions. If this project is used in the future, I would recommend that the GUI be improved. In multiple cases, I found that the message box after requesting to show the database truncated a portion of the database entries with an ellipse (i.e. Test 4b and 5b).</w:t>
+      </w:r>
+    </w:p>
+    <w:p>
+      <w:pPr>
+        <w:spacing w:line="360" w:lineRule="auto"/>
+        <w:rPr>
+          <w:rFonts w:ascii="Times New Roman" w:hAnsi="Times New Roman" w:cs="Times New Roman"/>
+          <w:sz w:val="24"/>
+          <w:szCs w:val="24"/>
           <w:u w:val="single"/>
         </w:rPr>
-        <w:lastRenderedPageBreak/>
+      </w:pPr>
+    </w:p>
+    <w:p>
+      <w:pPr>
+        <w:spacing w:line="360" w:lineRule="auto"/>
+        <w:rPr>
+          <w:rFonts w:ascii="Times New Roman" w:hAnsi="Times New Roman" w:cs="Times New Roman"/>
+          <w:sz w:val="24"/>
+          <w:szCs w:val="24"/>
+          <w:u w:val="single"/>
+        </w:rPr>
+      </w:pPr>
+    </w:p>
+    <w:p>
+      <w:pPr>
+        <w:spacing w:line="360" w:lineRule="auto"/>
+        <w:rPr>
+          <w:rFonts w:ascii="Times New Roman" w:hAnsi="Times New Roman" w:cs="Times New Roman"/>
+          <w:sz w:val="24"/>
+          <w:szCs w:val="24"/>
+          <w:u w:val="single"/>
+        </w:rPr>
+      </w:pPr>
+      <w:r>
+        <w:rPr>
+          <w:rFonts w:ascii="Times New Roman" w:hAnsi="Times New Roman" w:cs="Times New Roman"/>
+          <w:sz w:val="24"/>
+          <w:szCs w:val="24"/>
+          <w:u w:val="single"/>
+        </w:rPr>
         <w:t>Assumptions:</w:t>
       </w:r>
     </w:p>
@@ -6116,6 +6251,7 @@
           </wp:inline>
         </w:drawing>
       </w:r>
+      <w:bookmarkEnd w:id="0"/>
     </w:p>
     <w:sectPr>
       <w:headerReference w:type="default" r:id="rId23"/>
@@ -7435,7 +7571,7 @@
   <a:extraClrSchemeLst/>
   <a:extLst>
     <a:ext uri="{05A4C25C-085E-4340-85A3-A5531E510DB2}">
-      <thm15:themeFamily xmlns:thm15="http://schemas.microsoft.com/office/thememl/2012/main" xmlns="" name="Office Theme" id="{62F939B6-93AF-4DB8-9C6B-D6C7DFDC589F}" vid="{4A3C46E8-61CC-4603-A589-7422A47A8E4A}"/>
+      <thm15:themeFamily xmlns="" xmlns:thm15="http://schemas.microsoft.com/office/thememl/2012/main" name="Office Theme" id="{62F939B6-93AF-4DB8-9C6B-D6C7DFDC589F}" vid="{4A3C46E8-61CC-4603-A589-7422A47A8E4A}"/>
     </a:ext>
   </a:extLst>
 </a:theme>

</xml_diff>